<commit_message>
Comments from Tim addressed
</commit_message>
<xml_diff>
--- a/doc/ccl_paper/figures/CCL_Flowchart5.docx
+++ b/doc/ccl_paper/figures/CCL_Flowchart5.docx
@@ -1,6 +1,6 @@
 
 <file path=word/document.xml><?xml version="1.0" encoding="utf-8"?>
-<w:document xmlns:ve="http://schemas.openxmlformats.org/markup-compatibility/2006" xmlns:o="urn:schemas-microsoft-com:office:office" xmlns:r="http://schemas.openxmlformats.org/officeDocument/2006/relationships" xmlns:m="http://schemas.openxmlformats.org/officeDocument/2006/math" xmlns:v="urn:schemas-microsoft-com:vml" xmlns:wp="http://schemas.openxmlformats.org/drawingml/2006/wordprocessingDrawing" xmlns:w10="urn:schemas-microsoft-com:office:word" xmlns:w="http://schemas.openxmlformats.org/wordprocessingml/2006/main" xmlns:wne="http://schemas.microsoft.com/office/word/2006/wordml">
+<w:document xmlns:wpc="http://schemas.microsoft.com/office/word/2010/wordprocessingCanvas" xmlns:cx="http://schemas.microsoft.com/office/drawing/2014/chartex" xmlns:cx1="http://schemas.microsoft.com/office/drawing/2015/9/8/chartex" xmlns:cx2="http://schemas.microsoft.com/office/drawing/2015/10/21/chartex" xmlns:cx3="http://schemas.microsoft.com/office/drawing/2016/5/9/chartex" xmlns:cx4="http://schemas.microsoft.com/office/drawing/2016/5/10/chartex" xmlns:cx5="http://schemas.microsoft.com/office/drawing/2016/5/11/chartex" xmlns:cx6="http://schemas.microsoft.com/office/drawing/2016/5/12/chartex" xmlns:cx7="http://schemas.microsoft.com/office/drawing/2016/5/13/chartex" xmlns:cx8="http://schemas.microsoft.com/office/drawing/2016/5/14/chartex" xmlns:mc="http://schemas.openxmlformats.org/markup-compatibility/2006" xmlns:aink="http://schemas.microsoft.com/office/drawing/2016/ink" xmlns:am3d="http://schemas.microsoft.com/office/drawing/2017/model3d" xmlns:o="urn:schemas-microsoft-com:office:office" xmlns:r="http://schemas.openxmlformats.org/officeDocument/2006/relationships" xmlns:m="http://schemas.openxmlformats.org/officeDocument/2006/math" xmlns:v="urn:schemas-microsoft-com:vml" xmlns:wp14="http://schemas.microsoft.com/office/word/2010/wordprocessingDrawing" xmlns:wp="http://schemas.openxmlformats.org/drawingml/2006/wordprocessingDrawing" xmlns:w10="urn:schemas-microsoft-com:office:word" xmlns:w="http://schemas.openxmlformats.org/wordprocessingml/2006/main" xmlns:w14="http://schemas.microsoft.com/office/word/2010/wordml" xmlns:w15="http://schemas.microsoft.com/office/word/2012/wordml" xmlns:w16cid="http://schemas.microsoft.com/office/word/2016/wordml/cid" xmlns:w16se="http://schemas.microsoft.com/office/word/2015/wordml/symex" xmlns:wpg="http://schemas.microsoft.com/office/word/2010/wordprocessingGroup" xmlns:wpi="http://schemas.microsoft.com/office/word/2010/wordprocessingInk" xmlns:wne="http://schemas.microsoft.com/office/word/2006/wordml" xmlns:wps="http://schemas.microsoft.com/office/word/2010/wordprocessingShape" mc:Ignorable="w14 w15 w16se w16cid wp14">
   <w:body>
     <w:p>
       <w:pPr>
@@ -35,8 +35,8 @@
               <v:h position="#0,topLeft" xrange="0,21600"/>
             </v:handles>
           </v:shapetype>
-          <v:shape id="_x0000_s1028" type="#_x0000_t7" style="position:absolute;margin-left:-65.25pt;margin-top:15.05pt;width:164.1pt;height:94.1pt;z-index:251658240" fillcolor="#c2d69b [1942]" strokeweight="1.5pt">
-            <v:textbox style="mso-next-textbox:#_x0000_s1028" inset="0,0,0,0">
+          <v:shape id="_x0000_s1067" type="#_x0000_t7" alt="" style="position:absolute;margin-left:-65.25pt;margin-top:15.05pt;width:164.1pt;height:94.1pt;z-index:251658240;mso-wrap-style:square;mso-wrap-edited:f;mso-width-percent:0;mso-height-percent:0;mso-width-percent:0;mso-height-percent:0;v-text-anchor:top" fillcolor="#c2d69b [1942]" strokeweight="1.5pt">
+            <v:textbox style="mso-next-textbox:#_x0000_s1067" inset="0,0,0,0">
               <w:txbxContent>
                 <w:p>
                   <w:pPr>
@@ -97,17 +97,17 @@
             <v:path arrowok="t" fillok="f" o:connecttype="none"/>
             <o:lock v:ext="edit" shapetype="t"/>
           </v:shapetype>
-          <v:shape id="_x0000_s1102" type="#_x0000_t32" style="position:absolute;margin-left:412.45pt;margin-top:24.85pt;width:0;height:113.3pt;z-index:251698176" o:connectortype="straight" strokeweight="1.75pt">
-            <v:stroke endarrow="block"/>
-          </v:shape>
-        </w:pict>
-      </w:r>
-      <w:r>
-        <w:rPr>
-          <w:noProof/>
-        </w:rPr>
-        <w:pict>
-          <v:shape id="_x0000_s1100" type="#_x0000_t32" style="position:absolute;margin-left:297.35pt;margin-top:24.85pt;width:115pt;height:.1pt;z-index:251696128" o:connectortype="straight" strokeweight="1.75pt"/>
+          <v:shape id="_x0000_s1066" type="#_x0000_t32" alt="" style="position:absolute;margin-left:412.45pt;margin-top:24.85pt;width:0;height:113.3pt;z-index:251698176;mso-wrap-edited:f;mso-width-percent:0;mso-height-percent:0;mso-width-percent:0;mso-height-percent:0" o:connectortype="straight" strokeweight="1.75pt">
+            <v:stroke endarrow="block"/>
+          </v:shape>
+        </w:pict>
+      </w:r>
+      <w:r>
+        <w:rPr>
+          <w:noProof/>
+        </w:rPr>
+        <w:pict>
+          <v:shape id="_x0000_s1065" type="#_x0000_t32" alt="" style="position:absolute;margin-left:297.35pt;margin-top:24.85pt;width:115pt;height:.1pt;z-index:251696128;mso-wrap-edited:f;mso-width-percent:0;mso-height-percent:0;mso-width-percent:0;mso-height-percent:0" o:connectortype="straight" strokeweight="1.75pt"/>
         </w:pict>
       </w:r>
     </w:p>
@@ -117,7 +117,7 @@
           <w:noProof/>
         </w:rPr>
         <w:pict>
-          <v:shape id="_x0000_s1048" type="#_x0000_t32" style="position:absolute;margin-left:94.5pt;margin-top:.15pt;width:206.6pt;height:.65pt;flip:y;z-index:251671552" o:connectortype="straight" strokeweight="1.75pt">
+          <v:shape id="_x0000_s1064" type="#_x0000_t32" alt="" style="position:absolute;margin-left:94.5pt;margin-top:.15pt;width:206.6pt;height:.65pt;flip:y;z-index:251671552;mso-wrap-edited:f;mso-width-percent:0;mso-height-percent:0;mso-width-percent:0;mso-height-percent:0" o:connectortype="straight" strokeweight="1.75pt">
             <v:stroke endarrow="block"/>
           </v:shape>
         </w:pict>
@@ -132,38 +132,8 @@
           <w:noProof/>
         </w:rPr>
         <w:pict>
-          <v:shape id="_x0000_s1122" type="#_x0000_t32" style="position:absolute;left:0;text-align:left;margin-left:90.75pt;margin-top:104.4pt;width:53.1pt;height:73.1pt;flip:y;z-index:251710464" o:connectortype="straight" strokeweight="1.75pt">
-            <v:stroke endarrow="block"/>
-          </v:shape>
-        </w:pict>
-      </w:r>
-      <w:r>
-        <w:rPr>
-          <w:noProof/>
-        </w:rPr>
-        <w:pict>
-          <v:shape id="_x0000_s1134" type="#_x0000_t32" style="position:absolute;left:0;text-align:left;margin-left:235pt;margin-top:193.7pt;width:27.65pt;height:68.2pt;flip:y;z-index:251720704" o:connectortype="straight" strokeweight="1.75pt">
-            <v:stroke endarrow="block"/>
-          </v:shape>
-        </w:pict>
-      </w:r>
-      <w:r>
-        <w:rPr>
-          <w:noProof/>
-        </w:rPr>
-        <w:pict>
-          <v:shape id="_x0000_s1129" type="#_x0000_t32" style="position:absolute;left:0;text-align:left;margin-left:235pt;margin-top:177.75pt;width:26.15pt;height:41.4pt;flip:y;z-index:251717632" o:connectortype="straight" strokeweight="1.75pt">
-            <v:stroke endarrow="block"/>
-          </v:shape>
-        </w:pict>
-      </w:r>
-      <w:r>
-        <w:rPr>
-          <w:noProof/>
-        </w:rPr>
-        <w:pict>
-          <v:rect id="_x0000_s1111" style="position:absolute;left:0;text-align:left;margin-left:143.85pt;margin-top:177.75pt;width:1in;height:34.1pt;z-index:251704320" fillcolor="#b8cce4 [1300]" strokeweight="1.75pt">
-            <v:textbox style="mso-next-textbox:#_x0000_s1111" inset="0,0,0,0">
+          <v:rect id="_x0000_s1063" alt="" style="position:absolute;left:0;text-align:left;margin-left:234.15pt;margin-top:16.65pt;width:93.4pt;height:59pt;z-index:251661312;mso-wrap-style:square;mso-wrap-edited:f;mso-width-percent:0;mso-height-percent:0;mso-width-percent:0;mso-height-percent:0;v-text-anchor:top" fillcolor="#b8cce4 [1300]" strokeweight="1.75pt">
+            <v:textbox style="mso-next-textbox:#_x0000_s1063" inset="0,0,0,0">
               <w:txbxContent>
                 <w:p>
                   <w:pPr>
@@ -171,23 +141,38 @@
                     <w:rPr>
                       <w:rFonts w:asciiTheme="majorHAnsi" w:hAnsiTheme="majorHAnsi"/>
                       <w:b/>
+                      <w:sz w:val="28"/>
+                      <w:szCs w:val="20"/>
                     </w:rPr>
                   </w:pPr>
                   <w:r>
                     <w:rPr>
                       <w:rFonts w:asciiTheme="majorHAnsi" w:hAnsiTheme="majorHAnsi"/>
                       <w:b/>
-                      <w:sz w:val="12"/>
+                      <w:sz w:val="28"/>
+                      <w:szCs w:val="20"/>
+                    </w:rPr>
+                    <w:t>Core</w:t>
+                  </w:r>
+                  <w:r>
+                    <w:rPr>
+                      <w:rFonts w:asciiTheme="majorHAnsi" w:hAnsiTheme="majorHAnsi"/>
+                      <w:b/>
+                      <w:sz w:val="28"/>
+                      <w:szCs w:val="20"/>
                     </w:rPr>
                     <w:br/>
-                  </w:r>
-                  <w:r>
-                    <w:rPr>
-                      <w:rFonts w:asciiTheme="majorHAnsi" w:hAnsiTheme="majorHAnsi"/>
-                      <w:b/>
-                      <w:sz w:val="28"/>
-                    </w:rPr>
-                    <w:t xml:space="preserve">BBKS </w:t>
+                    <w:t xml:space="preserve">cosmological </w:t>
+                  </w:r>
+                  <w:r>
+                    <w:rPr>
+                      <w:rFonts w:asciiTheme="majorHAnsi" w:hAnsiTheme="majorHAnsi"/>
+                      <w:b/>
+                      <w:sz w:val="28"/>
+                      <w:szCs w:val="20"/>
+                    </w:rPr>
+                    <w:br/>
+                    <w:t xml:space="preserve">functions </w:t>
                   </w:r>
                 </w:p>
               </w:txbxContent>
@@ -197,14 +182,72 @@
       </w:r>
       <w:r>
         <w:rPr>
+          <w:noProof/>
+        </w:rPr>
+        <w:pict w14:anchorId="1B569FB1">
+          <v:shape id="_x0000_s1062" type="#_x0000_t32" alt="" style="position:absolute;left:0;text-align:left;margin-left:326.4pt;margin-top:43.1pt;width:54.8pt;height:.8pt;z-index:251730944;mso-wrap-edited:f;mso-width-percent:0;mso-height-percent:0;mso-width-percent:0;mso-height-percent:0" o:connectortype="straight" strokeweight="1.75pt"/>
+        </w:pict>
+      </w:r>
+      <w:r>
+        <w:rPr>
           <w:rFonts w:asciiTheme="majorHAnsi" w:hAnsiTheme="majorHAnsi"/>
           <w:b/>
           <w:noProof/>
           <w:sz w:val="12"/>
         </w:rPr>
         <w:pict>
-          <v:rect id="_x0000_s1112" style="position:absolute;left:0;text-align:left;margin-left:134.5pt;margin-top:219.15pt;width:100.5pt;height:31.5pt;z-index:251705344" fillcolor="#b8cce4 [1300]" strokeweight="1.75pt">
-            <v:textbox style="mso-next-textbox:#_x0000_s1112" inset="0,0,0,0">
+          <v:shape id="_x0000_s1061" type="#_x0000_t32" alt="" style="position:absolute;left:0;text-align:left;margin-left:350.35pt;margin-top:149.75pt;width:31.8pt;height:1.9pt;flip:y;z-index:251702272;mso-wrap-edited:f;mso-width-percent:0;mso-height-percent:0;mso-width-percent:0;mso-height-percent:0" o:connectortype="straight" strokeweight="1.75pt">
+            <v:stroke endarrow="block"/>
+          </v:shape>
+        </w:pict>
+      </w:r>
+      <w:r>
+        <w:rPr>
+          <w:noProof/>
+        </w:rPr>
+        <w:pict w14:anchorId="164FCC12">
+          <v:shape id="_x0000_s1060" type="#_x0000_t32" alt="" style="position:absolute;left:0;text-align:left;margin-left:380.6pt;margin-top:43.1pt;width:0;height:44.6pt;z-index:251728896;mso-wrap-edited:f;mso-width-percent:0;mso-height-percent:0;mso-width-percent:0;mso-height-percent:0" o:connectortype="straight" strokeweight="1.75pt">
+            <v:stroke endarrow="block"/>
+          </v:shape>
+        </w:pict>
+      </w:r>
+      <w:r>
+        <w:rPr>
+          <w:noProof/>
+        </w:rPr>
+        <w:pict>
+          <v:shape id="_x0000_s1059" type="#_x0000_t32" alt="" style="position:absolute;left:0;text-align:left;margin-left:90.75pt;margin-top:104.4pt;width:53.1pt;height:73.1pt;flip:y;z-index:251710464;mso-wrap-edited:f;mso-width-percent:0;mso-height-percent:0;mso-width-percent:0;mso-height-percent:0" o:connectortype="straight" strokeweight="1.75pt">
+            <v:stroke endarrow="block"/>
+          </v:shape>
+        </w:pict>
+      </w:r>
+      <w:r>
+        <w:rPr>
+          <w:noProof/>
+        </w:rPr>
+        <w:pict>
+          <v:shape id="_x0000_s1058" type="#_x0000_t32" alt="" style="position:absolute;left:0;text-align:left;margin-left:235pt;margin-top:193.7pt;width:27.65pt;height:68.2pt;flip:y;z-index:251720704;mso-wrap-edited:f;mso-width-percent:0;mso-height-percent:0;mso-width-percent:0;mso-height-percent:0" o:connectortype="straight" strokeweight="1.75pt">
+            <v:stroke endarrow="block"/>
+          </v:shape>
+        </w:pict>
+      </w:r>
+      <w:r>
+        <w:rPr>
+          <w:noProof/>
+        </w:rPr>
+        <w:pict>
+          <v:shape id="_x0000_s1057" type="#_x0000_t32" alt="" style="position:absolute;left:0;text-align:left;margin-left:235pt;margin-top:177.75pt;width:26.15pt;height:41.4pt;flip:y;z-index:251717632;mso-wrap-edited:f;mso-width-percent:0;mso-height-percent:0;mso-width-percent:0;mso-height-percent:0" o:connectortype="straight" strokeweight="1.75pt">
+            <v:stroke endarrow="block"/>
+          </v:shape>
+        </w:pict>
+      </w:r>
+      <w:r>
+        <w:rPr>
+          <w:noProof/>
+        </w:rPr>
+        <w:pict>
+          <v:rect id="_x0000_s1056" alt="" style="position:absolute;left:0;text-align:left;margin-left:143.85pt;margin-top:177.75pt;width:1in;height:34.1pt;z-index:251704320;mso-wrap-style:square;mso-wrap-edited:f;mso-width-percent:0;mso-height-percent:0;mso-width-percent:0;mso-height-percent:0;v-text-anchor:top" fillcolor="#b8cce4 [1300]" strokeweight="1.75pt">
+            <v:textbox style="mso-next-textbox:#_x0000_s1056" inset="0,0,0,0">
               <w:txbxContent>
                 <w:p>
                   <w:pPr>
@@ -228,7 +271,7 @@
                       <w:b/>
                       <w:sz w:val="28"/>
                     </w:rPr>
-                    <w:t>Eisenstein- Hu</w:t>
+                    <w:t xml:space="preserve">BBKS </w:t>
                   </w:r>
                 </w:p>
               </w:txbxContent>
@@ -244,8 +287,8 @@
           <w:sz w:val="12"/>
         </w:rPr>
         <w:pict>
-          <v:rect id="_x0000_s1133" style="position:absolute;left:0;text-align:left;margin-left:134.5pt;margin-top:261.9pt;width:100.5pt;height:24.75pt;z-index:251719680" fillcolor="#b8cce4 [1300]" strokeweight="1.75pt">
-            <v:textbox style="mso-next-textbox:#_x0000_s1133" inset="0,0,0,0">
+          <v:rect id="_x0000_s1055" alt="" style="position:absolute;left:0;text-align:left;margin-left:134.5pt;margin-top:219.15pt;width:100.5pt;height:31.5pt;z-index:251705344;mso-wrap-style:square;mso-wrap-edited:f;mso-width-percent:0;mso-height-percent:0;mso-width-percent:0;mso-height-percent:0;v-text-anchor:top" fillcolor="#b8cce4 [1300]" strokeweight="1.75pt">
+            <v:textbox style="mso-next-textbox:#_x0000_s1055" inset="0,0,0,0">
               <w:txbxContent>
                 <w:p>
                   <w:pPr>
@@ -253,18 +296,23 @@
                     <w:rPr>
                       <w:rFonts w:asciiTheme="majorHAnsi" w:hAnsiTheme="majorHAnsi"/>
                       <w:b/>
-                      <w:sz w:val="28"/>
-                      <w:szCs w:val="28"/>
                     </w:rPr>
                   </w:pPr>
                   <w:r>
                     <w:rPr>
                       <w:rFonts w:asciiTheme="majorHAnsi" w:hAnsiTheme="majorHAnsi"/>
                       <w:b/>
-                      <w:sz w:val="28"/>
-                      <w:szCs w:val="28"/>
-                    </w:rPr>
-                    <w:t>Halo model</w:t>
+                      <w:sz w:val="12"/>
+                    </w:rPr>
+                    <w:br/>
+                  </w:r>
+                  <w:r>
+                    <w:rPr>
+                      <w:rFonts w:asciiTheme="majorHAnsi" w:hAnsiTheme="majorHAnsi"/>
+                      <w:b/>
+                      <w:sz w:val="28"/>
+                    </w:rPr>
+                    <w:t>Eisenstein- Hu</w:t>
                   </w:r>
                 </w:p>
               </w:txbxContent>
@@ -274,30 +322,66 @@
       </w:r>
       <w:r>
         <w:rPr>
-          <w:noProof/>
-        </w:rPr>
-        <w:pict>
-          <v:shape id="_x0000_s1141" type="#_x0000_t32" style="position:absolute;left:0;text-align:left;margin-left:350.55pt;margin-top:193.3pt;width:22.95pt;height:40.85pt;z-index:251726848" o:connectortype="straight" strokeweight="1.75pt">
-            <v:stroke endarrow="block"/>
-          </v:shape>
-        </w:pict>
-      </w:r>
-      <w:r>
-        <w:rPr>
-          <w:noProof/>
-        </w:rPr>
-        <w:pict>
-          <v:shape id="_x0000_s1140" type="#_x0000_t32" style="position:absolute;left:0;text-align:left;margin-left:350.55pt;margin-top:177.75pt;width:105.45pt;height:56.4pt;z-index:251725824" o:connectortype="straight" strokeweight="1.75pt">
-            <v:stroke endarrow="block"/>
-          </v:shape>
-        </w:pict>
-      </w:r>
-      <w:r>
-        <w:rPr>
-          <w:noProof/>
-        </w:rPr>
-        <w:pict>
-          <v:rect id="_x0000_s1139" style="position:absolute;left:0;text-align:left;margin-left:335.6pt;margin-top:234.15pt;width:71.2pt;height:66.75pt;z-index:251724800" fillcolor="#b8cce4 [1300]" strokeweight="1.75pt">
+          <w:rFonts w:asciiTheme="majorHAnsi" w:hAnsiTheme="majorHAnsi"/>
+          <w:b/>
+          <w:noProof/>
+          <w:sz w:val="12"/>
+        </w:rPr>
+        <w:pict>
+          <v:rect id="_x0000_s1054" alt="" style="position:absolute;left:0;text-align:left;margin-left:134.5pt;margin-top:261.9pt;width:100.5pt;height:24.75pt;z-index:251719680;mso-wrap-style:square;mso-wrap-edited:f;mso-width-percent:0;mso-height-percent:0;mso-width-percent:0;mso-height-percent:0;v-text-anchor:top" fillcolor="#b8cce4 [1300]" strokeweight="1.75pt">
+            <v:textbox style="mso-next-textbox:#_x0000_s1054" inset="0,0,0,0">
+              <w:txbxContent>
+                <w:p>
+                  <w:pPr>
+                    <w:jc w:val="center"/>
+                    <w:rPr>
+                      <w:rFonts w:asciiTheme="majorHAnsi" w:hAnsiTheme="majorHAnsi"/>
+                      <w:b/>
+                      <w:sz w:val="28"/>
+                      <w:szCs w:val="28"/>
+                    </w:rPr>
+                  </w:pPr>
+                  <w:r>
+                    <w:rPr>
+                      <w:rFonts w:asciiTheme="majorHAnsi" w:hAnsiTheme="majorHAnsi"/>
+                      <w:b/>
+                      <w:sz w:val="28"/>
+                      <w:szCs w:val="28"/>
+                    </w:rPr>
+                    <w:t>Halo model</w:t>
+                  </w:r>
+                </w:p>
+              </w:txbxContent>
+            </v:textbox>
+          </v:rect>
+        </w:pict>
+      </w:r>
+      <w:r>
+        <w:rPr>
+          <w:noProof/>
+        </w:rPr>
+        <w:pict>
+          <v:shape id="_x0000_s1053" type="#_x0000_t32" alt="" style="position:absolute;left:0;text-align:left;margin-left:350.55pt;margin-top:193.3pt;width:22.95pt;height:40.85pt;z-index:251726848;mso-wrap-edited:f;mso-width-percent:0;mso-height-percent:0;mso-width-percent:0;mso-height-percent:0" o:connectortype="straight" strokeweight="1.75pt">
+            <v:stroke endarrow="block"/>
+          </v:shape>
+        </w:pict>
+      </w:r>
+      <w:r>
+        <w:rPr>
+          <w:noProof/>
+        </w:rPr>
+        <w:pict>
+          <v:shape id="_x0000_s1052" type="#_x0000_t32" alt="" style="position:absolute;left:0;text-align:left;margin-left:350.55pt;margin-top:177.75pt;width:105.45pt;height:56.4pt;z-index:251725824;mso-wrap-edited:f;mso-width-percent:0;mso-height-percent:0;mso-width-percent:0;mso-height-percent:0" o:connectortype="straight" strokeweight="1.75pt">
+            <v:stroke endarrow="block"/>
+          </v:shape>
+        </w:pict>
+      </w:r>
+      <w:r>
+        <w:rPr>
+          <w:noProof/>
+        </w:rPr>
+        <w:pict>
+          <v:rect id="_x0000_s1051" alt="" style="position:absolute;left:0;text-align:left;margin-left:335.6pt;margin-top:234.15pt;width:71.2pt;height:66.75pt;z-index:251724800;mso-wrap-style:square;mso-wrap-edited:f;mso-width-percent:0;mso-height-percent:0;mso-width-percent:0;mso-height-percent:0;v-text-anchor:top" fillcolor="#b8cce4 [1300]" strokeweight="1.75pt">
             <v:textbox>
               <w:txbxContent>
                 <w:p>
@@ -330,7 +414,7 @@
           <w:noProof/>
         </w:rPr>
         <w:pict>
-          <v:rect id="_x0000_s1138" style="position:absolute;left:0;text-align:left;margin-left:418.55pt;margin-top:234.15pt;width:70.85pt;height:66.75pt;z-index:251723776" fillcolor="#b8cce4 [1300]" strokeweight="1.75pt">
+          <v:rect id="_x0000_s1050" alt="" style="position:absolute;left:0;text-align:left;margin-left:418.55pt;margin-top:234.15pt;width:70.85pt;height:66.75pt;z-index:251723776;mso-wrap-style:square;mso-wrap-edited:f;mso-width-percent:0;mso-height-percent:0;mso-width-percent:0;mso-height-percent:0;v-text-anchor:top" fillcolor="#b8cce4 [1300]" strokeweight="1.75pt">
             <v:textbox>
               <w:txbxContent>
                 <w:p>
@@ -363,47 +447,47 @@
           <w:noProof/>
         </w:rPr>
         <w:pict>
-          <v:shape id="_x0000_s1137" type="#_x0000_t32" style="position:absolute;left:0;text-align:left;margin-left:350.55pt;margin-top:171.9pt;width:149.25pt;height:37.7pt;z-index:251722752" o:connectortype="straight" strokeweight="1.75pt">
-            <v:stroke endarrow="block"/>
-          </v:shape>
-        </w:pict>
-      </w:r>
-      <w:r>
-        <w:rPr>
-          <w:noProof/>
-        </w:rPr>
-        <w:pict>
-          <v:shape id="_x0000_s1135" type="#_x0000_t32" style="position:absolute;left:0;text-align:left;margin-left:72.4pt;margin-top:215.05pt;width:62.1pt;height:46.85pt;z-index:251721728" o:connectortype="straight" strokeweight="1.75pt">
-            <v:stroke endarrow="block"/>
-          </v:shape>
-        </w:pict>
-      </w:r>
-      <w:r>
-        <w:rPr>
-          <w:noProof/>
-        </w:rPr>
-        <w:pict>
-          <v:shape id="_x0000_s1127" type="#_x0000_t32" style="position:absolute;left:0;text-align:left;margin-left:222.75pt;margin-top:149.75pt;width:39.9pt;height:7.15pt;z-index:251715584" o:connectortype="straight" strokeweight="1.75pt">
-            <v:stroke endarrow="block"/>
-          </v:shape>
-        </w:pict>
-      </w:r>
-      <w:r>
-        <w:rPr>
-          <w:noProof/>
-        </w:rPr>
-        <w:pict>
-          <v:shape id="_x0000_s1128" type="#_x0000_t32" style="position:absolute;left:0;text-align:left;margin-left:215.85pt;margin-top:163.65pt;width:45.8pt;height:29.65pt;flip:y;z-index:251716608" o:connectortype="straight" strokeweight="1.75pt">
-            <v:stroke endarrow="block"/>
-          </v:shape>
-        </w:pict>
-      </w:r>
-      <w:r>
-        <w:rPr>
-          <w:noProof/>
-        </w:rPr>
-        <w:pict>
-          <v:shape id="_x0000_s1126" type="#_x0000_t32" style="position:absolute;left:0;text-align:left;margin-left:215.25pt;margin-top:99.6pt;width:46.5pt;height:37.05pt;z-index:251714560" o:connectortype="straight" strokeweight="1.75pt">
+          <v:shape id="_x0000_s1049" type="#_x0000_t32" alt="" style="position:absolute;left:0;text-align:left;margin-left:350.55pt;margin-top:171.9pt;width:149.25pt;height:37.7pt;z-index:251722752;mso-wrap-edited:f;mso-width-percent:0;mso-height-percent:0;mso-width-percent:0;mso-height-percent:0" o:connectortype="straight" strokeweight="1.75pt">
+            <v:stroke endarrow="block"/>
+          </v:shape>
+        </w:pict>
+      </w:r>
+      <w:r>
+        <w:rPr>
+          <w:noProof/>
+        </w:rPr>
+        <w:pict>
+          <v:shape id="_x0000_s1048" type="#_x0000_t32" alt="" style="position:absolute;left:0;text-align:left;margin-left:72.4pt;margin-top:215.05pt;width:62.1pt;height:46.85pt;z-index:251721728;mso-wrap-edited:f;mso-width-percent:0;mso-height-percent:0;mso-width-percent:0;mso-height-percent:0" o:connectortype="straight" strokeweight="1.75pt">
+            <v:stroke endarrow="block"/>
+          </v:shape>
+        </w:pict>
+      </w:r>
+      <w:r>
+        <w:rPr>
+          <w:noProof/>
+        </w:rPr>
+        <w:pict>
+          <v:shape id="_x0000_s1047" type="#_x0000_t32" alt="" style="position:absolute;left:0;text-align:left;margin-left:222.75pt;margin-top:149.75pt;width:39.9pt;height:7.15pt;z-index:251715584;mso-wrap-edited:f;mso-width-percent:0;mso-height-percent:0;mso-width-percent:0;mso-height-percent:0" o:connectortype="straight" strokeweight="1.75pt">
+            <v:stroke endarrow="block"/>
+          </v:shape>
+        </w:pict>
+      </w:r>
+      <w:r>
+        <w:rPr>
+          <w:noProof/>
+        </w:rPr>
+        <w:pict>
+          <v:shape id="_x0000_s1046" type="#_x0000_t32" alt="" style="position:absolute;left:0;text-align:left;margin-left:215.85pt;margin-top:163.65pt;width:45.8pt;height:29.65pt;flip:y;z-index:251716608;mso-wrap-edited:f;mso-width-percent:0;mso-height-percent:0;mso-width-percent:0;mso-height-percent:0" o:connectortype="straight" strokeweight="1.75pt">
+            <v:stroke endarrow="block"/>
+          </v:shape>
+        </w:pict>
+      </w:r>
+      <w:r>
+        <w:rPr>
+          <w:noProof/>
+        </w:rPr>
+        <w:pict>
+          <v:shape id="_x0000_s1045" type="#_x0000_t32" alt="" style="position:absolute;left:0;text-align:left;margin-left:215.25pt;margin-top:99.6pt;width:46.5pt;height:37.05pt;z-index:251714560;mso-wrap-edited:f;mso-width-percent:0;mso-height-percent:0;mso-width-percent:0;mso-height-percent:0" o:connectortype="straight" strokeweight="1.75pt">
             <v:stroke endarrow="block"/>
           </v:shape>
         </w:pict>
@@ -416,8 +500,8 @@
           <w:sz w:val="12"/>
         </w:rPr>
         <w:pict>
-          <v:rect id="_x0000_s1046" style="position:absolute;left:0;text-align:left;margin-left:138.65pt;margin-top:123.15pt;width:82.6pt;height:47.25pt;z-index:251670528" fillcolor="#b8cce4 [1300]" strokeweight="1.75pt">
-            <v:textbox style="mso-next-textbox:#_x0000_s1046" inset="0,0,0,0">
+          <v:rect id="_x0000_s1044" alt="" style="position:absolute;left:0;text-align:left;margin-left:138.65pt;margin-top:123.15pt;width:82.6pt;height:47.25pt;z-index:251670528;mso-wrap-style:square;mso-wrap-edited:f;mso-width-percent:0;mso-height-percent:0;mso-width-percent:0;mso-height-percent:0;v-text-anchor:top" fillcolor="#b8cce4 [1300]" strokeweight="1.75pt">
+            <v:textbox style="mso-next-textbox:#_x0000_s1044" inset="0,0,0,0">
               <w:txbxContent>
                 <w:p>
                   <w:pPr>
@@ -463,8 +547,8 @@
           <w:noProof/>
         </w:rPr>
         <w:pict>
-          <v:rect id="_x0000_s1045" style="position:absolute;left:0;text-align:left;margin-left:143.85pt;margin-top:87.25pt;width:1in;height:29.6pt;z-index:251669504" fillcolor="#b8cce4 [1300]" strokeweight="1.75pt">
-            <v:textbox style="mso-next-textbox:#_x0000_s1045" inset="0,0,0,0">
+          <v:rect id="_x0000_s1043" alt="" style="position:absolute;left:0;text-align:left;margin-left:143.85pt;margin-top:87.25pt;width:1in;height:29.6pt;z-index:251669504;mso-wrap-style:square;mso-wrap-edited:f;mso-width-percent:0;mso-height-percent:0;mso-width-percent:0;mso-height-percent:0;v-text-anchor:top" fillcolor="#b8cce4 [1300]" strokeweight="1.75pt">
+            <v:textbox style="mso-next-textbox:#_x0000_s1043" inset="0,0,0,0">
               <w:txbxContent>
                 <w:p>
                   <w:pPr>
@@ -509,56 +593,56 @@
           <w:noProof/>
         </w:rPr>
         <w:pict>
-          <v:shape id="_x0000_s1124" type="#_x0000_t32" style="position:absolute;left:0;text-align:left;margin-left:80.25pt;margin-top:193.7pt;width:63.6pt;height:6.65pt;flip:y;z-index:251712512" o:connectortype="straight" strokeweight="1.75pt">
-            <v:stroke endarrow="block"/>
-          </v:shape>
-        </w:pict>
-      </w:r>
-      <w:r>
-        <w:rPr>
-          <w:noProof/>
-        </w:rPr>
-        <w:pict>
-          <v:shape id="_x0000_s1125" type="#_x0000_t32" style="position:absolute;left:0;text-align:left;margin-left:75.75pt;margin-top:209.6pt;width:58.75pt;height:24.55pt;z-index:251713536" o:connectortype="straight" strokeweight="1.75pt">
-            <v:stroke endarrow="block"/>
-          </v:shape>
-        </w:pict>
-      </w:r>
-      <w:r>
-        <w:rPr>
-          <w:noProof/>
-        </w:rPr>
-        <w:pict>
-          <v:shape id="_x0000_s1123" type="#_x0000_t32" style="position:absolute;left:0;text-align:left;margin-left:84.1pt;margin-top:149.75pt;width:54.55pt;height:43.55pt;flip:y;z-index:251711488" o:connectortype="straight" strokeweight="1.75pt">
-            <v:stroke endarrow="block"/>
-          </v:shape>
-        </w:pict>
-      </w:r>
-      <w:r>
-        <w:rPr>
-          <w:noProof/>
-        </w:rPr>
-        <w:pict>
-          <v:shape id="_x0000_s1119" type="#_x0000_t32" style="position:absolute;left:0;text-align:left;margin-left:291pt;margin-top:82.65pt;width:.05pt;height:49.5pt;z-index:251709440" o:connectortype="straight" strokeweight="1.75pt">
-            <v:stroke endarrow="block"/>
-          </v:shape>
-        </w:pict>
-      </w:r>
-      <w:r>
-        <w:rPr>
-          <w:noProof/>
-        </w:rPr>
-        <w:pict>
-          <v:shape id="_x0000_s1117" type="#_x0000_t32" style="position:absolute;left:0;text-align:left;margin-left:99.65pt;margin-top:81.1pt;width:191.4pt;height:1.55pt;z-index:251708416" o:connectortype="straight" strokeweight="1.75pt"/>
-        </w:pict>
-      </w:r>
-      <w:r>
-        <w:rPr>
-          <w:noProof/>
-        </w:rPr>
-        <w:pict>
-          <v:shape id="_x0000_s1029" type="#_x0000_t7" style="position:absolute;left:0;text-align:left;margin-left:-69.1pt;margin-top:177.5pt;width:163.6pt;height:64.15pt;z-index:251659264" fillcolor="#c2d69b [1942]" strokeweight="1.75pt">
-            <v:textbox style="mso-next-textbox:#_x0000_s1029" inset="0,0,0,0">
+          <v:shape id="_x0000_s1042" type="#_x0000_t32" alt="" style="position:absolute;left:0;text-align:left;margin-left:80.25pt;margin-top:193.7pt;width:63.6pt;height:6.65pt;flip:y;z-index:251712512;mso-wrap-edited:f;mso-width-percent:0;mso-height-percent:0;mso-width-percent:0;mso-height-percent:0" o:connectortype="straight" strokeweight="1.75pt">
+            <v:stroke endarrow="block"/>
+          </v:shape>
+        </w:pict>
+      </w:r>
+      <w:r>
+        <w:rPr>
+          <w:noProof/>
+        </w:rPr>
+        <w:pict>
+          <v:shape id="_x0000_s1041" type="#_x0000_t32" alt="" style="position:absolute;left:0;text-align:left;margin-left:75.75pt;margin-top:209.6pt;width:58.75pt;height:24.55pt;z-index:251713536;mso-wrap-edited:f;mso-width-percent:0;mso-height-percent:0;mso-width-percent:0;mso-height-percent:0" o:connectortype="straight" strokeweight="1.75pt">
+            <v:stroke endarrow="block"/>
+          </v:shape>
+        </w:pict>
+      </w:r>
+      <w:r>
+        <w:rPr>
+          <w:noProof/>
+        </w:rPr>
+        <w:pict>
+          <v:shape id="_x0000_s1040" type="#_x0000_t32" alt="" style="position:absolute;left:0;text-align:left;margin-left:84.1pt;margin-top:149.75pt;width:54.55pt;height:43.55pt;flip:y;z-index:251711488;mso-wrap-edited:f;mso-width-percent:0;mso-height-percent:0;mso-width-percent:0;mso-height-percent:0" o:connectortype="straight" strokeweight="1.75pt">
+            <v:stroke endarrow="block"/>
+          </v:shape>
+        </w:pict>
+      </w:r>
+      <w:r>
+        <w:rPr>
+          <w:noProof/>
+        </w:rPr>
+        <w:pict>
+          <v:shape id="_x0000_s1039" type="#_x0000_t32" alt="" style="position:absolute;left:0;text-align:left;margin-left:291pt;margin-top:82.65pt;width:.05pt;height:49.5pt;z-index:251709440;mso-wrap-edited:f;mso-width-percent:0;mso-height-percent:0;mso-width-percent:0;mso-height-percent:0" o:connectortype="straight" strokeweight="1.75pt">
+            <v:stroke endarrow="block"/>
+          </v:shape>
+        </w:pict>
+      </w:r>
+      <w:r>
+        <w:rPr>
+          <w:noProof/>
+        </w:rPr>
+        <w:pict>
+          <v:shape id="_x0000_s1038" type="#_x0000_t32" alt="" style="position:absolute;left:0;text-align:left;margin-left:99.65pt;margin-top:81.1pt;width:191.4pt;height:1.55pt;z-index:251708416;mso-wrap-edited:f;mso-width-percent:0;mso-height-percent:0;mso-width-percent:0;mso-height-percent:0" o:connectortype="straight" strokeweight="1.75pt"/>
+        </w:pict>
+      </w:r>
+      <w:r>
+        <w:rPr>
+          <w:noProof/>
+        </w:rPr>
+        <w:pict>
+          <v:shape id="_x0000_s1037" type="#_x0000_t7" alt="" style="position:absolute;left:0;text-align:left;margin-left:-69.1pt;margin-top:177.5pt;width:163.6pt;height:64.15pt;z-index:251659264;mso-wrap-style:square;mso-wrap-edited:f;mso-width-percent:0;mso-height-percent:0;mso-width-percent:0;mso-height-percent:0;v-text-anchor:top" fillcolor="#c2d69b [1942]" strokeweight="1.75pt">
+            <v:textbox style="mso-next-textbox:#_x0000_s1037" inset="0,0,0,0">
               <w:txbxContent>
                 <w:p>
                   <w:pPr>
@@ -595,7 +679,7 @@
           <w:noProof/>
         </w:rPr>
         <w:pict>
-          <v:shape id="_x0000_s1101" type="#_x0000_t32" style="position:absolute;left:0;text-align:left;margin-left:293.4pt;margin-top:.1pt;width:99.55pt;height:0;z-index:251697152" o:connectortype="straight" strokeweight="1.75pt"/>
+          <v:shape id="_x0000_s1036" type="#_x0000_t32" alt="" style="position:absolute;left:0;text-align:left;margin-left:293.4pt;margin-top:.1pt;width:99.55pt;height:0;z-index:251697152;mso-wrap-edited:f;mso-width-percent:0;mso-height-percent:0;mso-width-percent:0;mso-height-percent:0" o:connectortype="straight" strokeweight="1.75pt"/>
         </w:pict>
       </w:r>
       <w:r>
@@ -614,46 +698,46 @@
             </v:handles>
             <o:lock v:ext="edit" shapetype="t"/>
           </v:shapetype>
-          <v:shape id="_x0000_s1058" type="#_x0000_t34" style="position:absolute;left:0;text-align:left;margin-left:98.85pt;margin-top:.1pt;width:198.5pt;height:69.45pt;flip:y;z-index:251672576" o:connectortype="elbow" adj="-55,67770,-18591" strokeweight="1.75pt">
-            <v:stroke endarrow="block"/>
-          </v:shape>
-        </w:pict>
-      </w:r>
-      <w:r>
-        <w:rPr>
-          <w:noProof/>
-        </w:rPr>
-        <w:pict>
-          <v:shape id="_x0000_s1103" type="#_x0000_t32" style="position:absolute;left:0;text-align:left;margin-left:392.8pt;margin-top:.1pt;width:.15pt;height:87.15pt;z-index:251699200" o:connectortype="straight" strokeweight="1.75pt">
-            <v:stroke endarrow="block"/>
-          </v:shape>
-        </w:pict>
-      </w:r>
-      <w:r>
-        <w:rPr>
-          <w:noProof/>
-        </w:rPr>
-        <w:pict>
-          <v:shape id="_x0000_s1113" type="#_x0000_t32" style="position:absolute;left:0;text-align:left;margin-left:75.75pt;margin-top:43.65pt;width:82.25pt;height:134.1pt;flip:y;z-index:251706368" o:connectortype="straight" strokeweight="1.75pt"/>
-        </w:pict>
-      </w:r>
-      <w:r>
-        <w:rPr>
-          <w:noProof/>
-        </w:rPr>
-        <w:pict>
-          <v:shape id="_x0000_s1114" type="#_x0000_t32" style="position:absolute;left:0;text-align:left;margin-left:157.5pt;margin-top:43.7pt;width:77.5pt;height:0;z-index:251707392" o:connectortype="straight" strokeweight="1.75pt">
-            <v:stroke endarrow="block"/>
-          </v:shape>
-        </w:pict>
-      </w:r>
-      <w:r>
-        <w:rPr>
-          <w:noProof/>
-        </w:rPr>
-        <w:pict>
-          <v:shape id="_x0000_s1030" type="#_x0000_t7" style="position:absolute;left:0;text-align:left;margin-left:-69.1pt;margin-top:69.55pt;width:173.7pt;height:94.1pt;z-index:251660288" adj="5404" fillcolor="#c2d69b [1942]" strokeweight="1.75pt">
-            <v:textbox style="mso-next-textbox:#_x0000_s1030" inset="0,0,0,0">
+          <v:shape id="_x0000_s1035" type="#_x0000_t34" alt="" style="position:absolute;left:0;text-align:left;margin-left:98.85pt;margin-top:.1pt;width:198.5pt;height:69.45pt;flip:y;z-index:251672576;mso-wrap-edited:f;mso-width-percent:0;mso-height-percent:0;mso-width-percent:0;mso-height-percent:0" o:connectortype="elbow" adj="-55,67770,-18591" strokeweight="1.75pt">
+            <v:stroke endarrow="block"/>
+          </v:shape>
+        </w:pict>
+      </w:r>
+      <w:r>
+        <w:rPr>
+          <w:noProof/>
+        </w:rPr>
+        <w:pict>
+          <v:shape id="_x0000_s1034" type="#_x0000_t32" alt="" style="position:absolute;left:0;text-align:left;margin-left:392.8pt;margin-top:.1pt;width:.15pt;height:87.15pt;z-index:251699200;mso-wrap-edited:f;mso-width-percent:0;mso-height-percent:0;mso-width-percent:0;mso-height-percent:0" o:connectortype="straight" strokeweight="1.75pt">
+            <v:stroke endarrow="block"/>
+          </v:shape>
+        </w:pict>
+      </w:r>
+      <w:r>
+        <w:rPr>
+          <w:noProof/>
+        </w:rPr>
+        <w:pict>
+          <v:shape id="_x0000_s1033" type="#_x0000_t32" alt="" style="position:absolute;left:0;text-align:left;margin-left:75.75pt;margin-top:43.65pt;width:82.25pt;height:134.1pt;flip:y;z-index:251706368;mso-wrap-edited:f;mso-width-percent:0;mso-height-percent:0;mso-width-percent:0;mso-height-percent:0" o:connectortype="straight" strokeweight="1.75pt"/>
+        </w:pict>
+      </w:r>
+      <w:r>
+        <w:rPr>
+          <w:noProof/>
+        </w:rPr>
+        <w:pict>
+          <v:shape id="_x0000_s1032" type="#_x0000_t32" alt="" style="position:absolute;left:0;text-align:left;margin-left:157.5pt;margin-top:43.7pt;width:77.5pt;height:0;z-index:251707392;mso-wrap-edited:f;mso-width-percent:0;mso-height-percent:0;mso-width-percent:0;mso-height-percent:0" o:connectortype="straight" strokeweight="1.75pt">
+            <v:stroke endarrow="block"/>
+          </v:shape>
+        </w:pict>
+      </w:r>
+      <w:r>
+        <w:rPr>
+          <w:noProof/>
+        </w:rPr>
+        <w:pict>
+          <v:shape id="_x0000_s1031" type="#_x0000_t7" alt="" style="position:absolute;left:0;text-align:left;margin-left:-69.1pt;margin-top:69.55pt;width:173.7pt;height:94.1pt;z-index:251660288;mso-wrap-style:square;mso-wrap-edited:f;mso-width-percent:0;mso-height-percent:0;mso-width-percent:0;mso-height-percent:0;v-text-anchor:top" adj="5404" fillcolor="#c2d69b [1942]" strokeweight="1.75pt">
+            <v:textbox style="mso-next-textbox:#_x0000_s1031" inset="0,0,0,0">
               <w:txbxContent>
                 <w:p>
                   <w:pPr>
@@ -737,7 +821,7 @@
           <w:noProof/>
         </w:rPr>
         <w:pict>
-          <v:rect id="_x0000_s1131" style="position:absolute;left:0;text-align:left;margin-left:499.8pt;margin-top:193.3pt;width:89.4pt;height:63.35pt;z-index:251718656" fillcolor="#c2d69b [1942]" strokeweight="1.75pt">
+          <v:rect id="_x0000_s1030" alt="" style="position:absolute;left:0;text-align:left;margin-left:499.8pt;margin-top:193.3pt;width:89.4pt;height:63.35pt;z-index:251718656;mso-wrap-style:square;mso-wrap-edited:f;mso-width-percent:0;mso-height-percent:0;mso-width-percent:0;mso-height-percent:0;v-text-anchor:top" fillcolor="#c2d69b [1942]" strokeweight="1.75pt">
             <v:textbox>
               <w:txbxContent>
                 <w:p>
@@ -788,8 +872,8 @@
           <w:noProof/>
         </w:rPr>
         <w:pict>
-          <v:rect id="_x0000_s1044" style="position:absolute;left:0;text-align:left;margin-left:499.8pt;margin-top:91pt;width:89.4pt;height:80.9pt;z-index:251668480" fillcolor="#c2d69b [1942]" strokeweight="1.75pt">
-            <v:textbox style="mso-next-textbox:#_x0000_s1044" inset="0,0,0,0">
+          <v:rect id="_x0000_s1029" alt="" style="position:absolute;left:0;text-align:left;margin-left:499.8pt;margin-top:91pt;width:89.4pt;height:80.9pt;z-index:251668480;mso-wrap-style:square;mso-wrap-edited:f;mso-width-percent:0;mso-height-percent:0;mso-width-percent:0;mso-height-percent:0;v-text-anchor:top" fillcolor="#c2d69b [1942]" strokeweight="1.75pt">
+            <v:textbox style="mso-next-textbox:#_x0000_s1029" inset="0,0,0,0">
               <w:txbxContent>
                 <w:p>
                   <w:pPr>
@@ -878,18 +962,18 @@
           <w:sz w:val="12"/>
         </w:rPr>
         <w:pict>
-          <v:shape id="_x0000_s1109" type="#_x0000_t32" style="position:absolute;left:0;text-align:left;margin-left:465pt;margin-top:129.5pt;width:34.8pt;height:0;z-index:251703296" o:connectortype="straight" strokeweight="1.75pt">
-            <v:stroke endarrow="block"/>
-          </v:shape>
-        </w:pict>
-      </w:r>
-      <w:r>
-        <w:rPr>
-          <w:noProof/>
-        </w:rPr>
-        <w:pict>
-          <v:rect id="_x0000_s1042" style="position:absolute;left:0;text-align:left;margin-left:380.55pt;margin-top:87.25pt;width:84.45pt;height:84.65pt;z-index:251666432" fillcolor="#b8cce4 [1300]" strokeweight="1.75pt">
-            <v:textbox style="mso-next-textbox:#_x0000_s1042" inset="0,0,0,0">
+          <v:shape id="_x0000_s1028" type="#_x0000_t32" alt="" style="position:absolute;left:0;text-align:left;margin-left:465pt;margin-top:129.5pt;width:34.8pt;height:0;z-index:251703296;mso-wrap-edited:f;mso-width-percent:0;mso-height-percent:0;mso-width-percent:0;mso-height-percent:0" o:connectortype="straight" strokeweight="1.75pt">
+            <v:stroke endarrow="block"/>
+          </v:shape>
+        </w:pict>
+      </w:r>
+      <w:r>
+        <w:rPr>
+          <w:noProof/>
+        </w:rPr>
+        <w:pict>
+          <v:rect id="_x0000_s1027" alt="" style="position:absolute;left:0;text-align:left;margin-left:380.55pt;margin-top:87.25pt;width:84.45pt;height:84.65pt;z-index:251666432;mso-wrap-style:square;mso-wrap-edited:f;mso-width-percent:0;mso-height-percent:0;mso-width-percent:0;mso-height-percent:0;v-text-anchor:top" fillcolor="#b8cce4 [1300]" strokeweight="1.75pt">
+            <v:textbox style="mso-next-textbox:#_x0000_s1027" inset="0,0,0,0">
               <w:txbxContent>
                 <w:p>
                   <w:pPr>
@@ -991,24 +1075,11 @@
       </w:r>
       <w:r>
         <w:rPr>
-          <w:rFonts w:asciiTheme="majorHAnsi" w:hAnsiTheme="majorHAnsi"/>
-          <w:b/>
-          <w:noProof/>
-          <w:sz w:val="12"/>
-        </w:rPr>
-        <w:pict>
-          <v:shape id="_x0000_s1108" type="#_x0000_t32" style="position:absolute;left:0;text-align:left;margin-left:348.75pt;margin-top:149.75pt;width:31.8pt;height:1.9pt;flip:y;z-index:251702272" o:connectortype="straight" strokeweight="1.75pt">
-            <v:stroke endarrow="block"/>
-          </v:shape>
-        </w:pict>
-      </w:r>
-      <w:r>
-        <w:rPr>
-          <w:noProof/>
-        </w:rPr>
-        <w:pict>
-          <v:rect id="_x0000_s1033" style="position:absolute;left:0;text-align:left;margin-left:261.75pt;margin-top:132.9pt;width:88.8pt;height:60.4pt;z-index:251662336" fillcolor="#b8cce4 [1300]" strokeweight="1.75pt">
-            <v:textbox style="mso-next-textbox:#_x0000_s1033" inset="0,0,0,0">
+          <w:noProof/>
+        </w:rPr>
+        <w:pict>
+          <v:rect id="_x0000_s1026" alt="" style="position:absolute;left:0;text-align:left;margin-left:261.75pt;margin-top:132.9pt;width:88.8pt;height:60.4pt;z-index:251662336;mso-wrap-style:square;mso-wrap-edited:f;mso-width-percent:0;mso-height-percent:0;mso-width-percent:0;mso-height-percent:0;v-text-anchor:top" fillcolor="#b8cce4 [1300]" strokeweight="1.75pt">
+            <v:textbox style="mso-next-textbox:#_x0000_s1026" inset="0,0,0,0">
               <w:txbxContent>
                 <w:p>
                   <w:pPr>
@@ -1082,59 +1153,6 @@
                       <w:szCs w:val="28"/>
                     </w:rPr>
                     <w:br/>
-                  </w:r>
-                </w:p>
-              </w:txbxContent>
-            </v:textbox>
-          </v:rect>
-        </w:pict>
-      </w:r>
-      <w:r>
-        <w:rPr>
-          <w:noProof/>
-        </w:rPr>
-        <w:pict>
-          <v:rect id="_x0000_s1031" style="position:absolute;left:0;text-align:left;margin-left:235pt;margin-top:16.65pt;width:93.4pt;height:59pt;z-index:251661312" fillcolor="#b8cce4 [1300]" strokeweight="1.75pt">
-            <v:textbox style="mso-next-textbox:#_x0000_s1031" inset="0,0,0,0">
-              <w:txbxContent>
-                <w:p>
-                  <w:pPr>
-                    <w:jc w:val="center"/>
-                    <w:rPr>
-                      <w:rFonts w:asciiTheme="majorHAnsi" w:hAnsiTheme="majorHAnsi"/>
-                      <w:b/>
-                      <w:sz w:val="28"/>
-                      <w:szCs w:val="20"/>
-                    </w:rPr>
-                  </w:pPr>
-                  <w:r>
-                    <w:rPr>
-                      <w:rFonts w:asciiTheme="majorHAnsi" w:hAnsiTheme="majorHAnsi"/>
-                      <w:b/>
-                      <w:sz w:val="28"/>
-                      <w:szCs w:val="20"/>
-                    </w:rPr>
-                    <w:t>Core</w:t>
-                  </w:r>
-                  <w:r>
-                    <w:rPr>
-                      <w:rFonts w:asciiTheme="majorHAnsi" w:hAnsiTheme="majorHAnsi"/>
-                      <w:b/>
-                      <w:sz w:val="28"/>
-                      <w:szCs w:val="20"/>
-                    </w:rPr>
-                    <w:br/>
-                    <w:t xml:space="preserve">cosmological </w:t>
-                  </w:r>
-                  <w:r>
-                    <w:rPr>
-                      <w:rFonts w:asciiTheme="majorHAnsi" w:hAnsiTheme="majorHAnsi"/>
-                      <w:b/>
-                      <w:sz w:val="28"/>
-                      <w:szCs w:val="20"/>
-                    </w:rPr>
-                    <w:br/>
-                    <w:t xml:space="preserve">functions </w:t>
                   </w:r>
                 </w:p>
               </w:txbxContent>
@@ -1180,7 +1198,7 @@
 </file>
 
 <file path=word/styles.xml><?xml version="1.0" encoding="utf-8"?>
-<w:styles xmlns:r="http://schemas.openxmlformats.org/officeDocument/2006/relationships" xmlns:w="http://schemas.openxmlformats.org/wordprocessingml/2006/main">
+<w:styles xmlns:mc="http://schemas.openxmlformats.org/markup-compatibility/2006" xmlns:r="http://schemas.openxmlformats.org/officeDocument/2006/relationships" xmlns:w="http://schemas.openxmlformats.org/wordprocessingml/2006/main" xmlns:w14="http://schemas.microsoft.com/office/word/2010/wordml" xmlns:w15="http://schemas.microsoft.com/office/word/2012/wordml" xmlns:w16cid="http://schemas.microsoft.com/office/word/2016/wordml/cid" xmlns:w16se="http://schemas.microsoft.com/office/word/2015/wordml/symex" mc:Ignorable="w14 w15 w16se w16cid">
   <w:docDefaults>
     <w:rPrDefault>
       <w:rPr>
@@ -1196,144 +1214,382 @@
       </w:pPr>
     </w:pPrDefault>
   </w:docDefaults>
-  <w:latentStyles w:defLockedState="0" w:defUIPriority="99" w:defSemiHidden="1" w:defUnhideWhenUsed="1" w:defQFormat="0" w:count="267">
-    <w:lsdException w:name="Normal" w:semiHidden="0" w:uiPriority="0" w:unhideWhenUsed="0" w:qFormat="1"/>
-    <w:lsdException w:name="heading 1" w:semiHidden="0" w:uiPriority="9" w:unhideWhenUsed="0" w:qFormat="1"/>
-    <w:lsdException w:name="heading 2" w:uiPriority="9" w:qFormat="1"/>
-    <w:lsdException w:name="heading 3" w:uiPriority="9" w:qFormat="1"/>
-    <w:lsdException w:name="heading 4" w:uiPriority="9" w:qFormat="1"/>
-    <w:lsdException w:name="heading 5" w:uiPriority="9" w:qFormat="1"/>
-    <w:lsdException w:name="heading 6" w:uiPriority="9" w:qFormat="1"/>
-    <w:lsdException w:name="heading 7" w:uiPriority="9" w:qFormat="1"/>
-    <w:lsdException w:name="heading 8" w:uiPriority="9" w:qFormat="1"/>
-    <w:lsdException w:name="heading 9" w:uiPriority="9" w:qFormat="1"/>
-    <w:lsdException w:name="toc 1" w:uiPriority="39"/>
-    <w:lsdException w:name="toc 2" w:uiPriority="39"/>
-    <w:lsdException w:name="toc 3" w:uiPriority="39"/>
-    <w:lsdException w:name="toc 4" w:uiPriority="39"/>
-    <w:lsdException w:name="toc 5" w:uiPriority="39"/>
-    <w:lsdException w:name="toc 6" w:uiPriority="39"/>
-    <w:lsdException w:name="toc 7" w:uiPriority="39"/>
-    <w:lsdException w:name="toc 8" w:uiPriority="39"/>
-    <w:lsdException w:name="toc 9" w:uiPriority="39"/>
-    <w:lsdException w:name="caption" w:uiPriority="35" w:qFormat="1"/>
-    <w:lsdException w:name="Title" w:semiHidden="0" w:uiPriority="10" w:unhideWhenUsed="0" w:qFormat="1"/>
-    <w:lsdException w:name="Default Paragraph Font" w:uiPriority="1"/>
-    <w:lsdException w:name="Subtitle" w:semiHidden="0" w:uiPriority="11" w:unhideWhenUsed="0" w:qFormat="1"/>
-    <w:lsdException w:name="Strong" w:semiHidden="0" w:uiPriority="22" w:unhideWhenUsed="0" w:qFormat="1"/>
-    <w:lsdException w:name="Emphasis" w:semiHidden="0" w:uiPriority="20" w:unhideWhenUsed="0" w:qFormat="1"/>
-    <w:lsdException w:name="Table Grid" w:semiHidden="0" w:uiPriority="59" w:unhideWhenUsed="0"/>
-    <w:lsdException w:name="Placeholder Text" w:unhideWhenUsed="0"/>
-    <w:lsdException w:name="No Spacing" w:semiHidden="0" w:uiPriority="1" w:unhideWhenUsed="0" w:qFormat="1"/>
-    <w:lsdException w:name="Light Shading" w:semiHidden="0" w:uiPriority="60" w:unhideWhenUsed="0"/>
-    <w:lsdException w:name="Light List" w:semiHidden="0" w:uiPriority="61" w:unhideWhenUsed="0"/>
-    <w:lsdException w:name="Light Grid" w:semiHidden="0" w:uiPriority="62" w:unhideWhenUsed="0"/>
-    <w:lsdException w:name="Medium Shading 1" w:semiHidden="0" w:uiPriority="63" w:unhideWhenUsed="0"/>
-    <w:lsdException w:name="Medium Shading 2" w:semiHidden="0" w:uiPriority="64" w:unhideWhenUsed="0"/>
-    <w:lsdException w:name="Medium List 1" w:semiHidden="0" w:uiPriority="65" w:unhideWhenUsed="0"/>
-    <w:lsdException w:name="Medium List 2" w:semiHidden="0" w:uiPriority="66" w:unhideWhenUsed="0"/>
-    <w:lsdException w:name="Medium Grid 1" w:semiHidden="0" w:uiPriority="67" w:unhideWhenUsed="0"/>
-    <w:lsdException w:name="Medium Grid 2" w:semiHidden="0" w:uiPriority="68" w:unhideWhenUsed="0"/>
-    <w:lsdException w:name="Medium Grid 3" w:semiHidden="0" w:uiPriority="69" w:unhideWhenUsed="0"/>
-    <w:lsdException w:name="Dark List" w:semiHidden="0" w:uiPriority="70" w:unhideWhenUsed="0"/>
-    <w:lsdException w:name="Colorful Shading" w:semiHidden="0" w:uiPriority="71" w:unhideWhenUsed="0"/>
-    <w:lsdException w:name="Colorful List" w:semiHidden="0" w:uiPriority="72" w:unhideWhenUsed="0"/>
-    <w:lsdException w:name="Colorful Grid" w:semiHidden="0" w:uiPriority="73" w:unhideWhenUsed="0"/>
-    <w:lsdException w:name="Light Shading Accent 1" w:semiHidden="0" w:uiPriority="60" w:unhideWhenUsed="0"/>
-    <w:lsdException w:name="Light List Accent 1" w:semiHidden="0" w:uiPriority="61" w:unhideWhenUsed="0"/>
-    <w:lsdException w:name="Light Grid Accent 1" w:semiHidden="0" w:uiPriority="62" w:unhideWhenUsed="0"/>
-    <w:lsdException w:name="Medium Shading 1 Accent 1" w:semiHidden="0" w:uiPriority="63" w:unhideWhenUsed="0"/>
-    <w:lsdException w:name="Medium Shading 2 Accent 1" w:semiHidden="0" w:uiPriority="64" w:unhideWhenUsed="0"/>
-    <w:lsdException w:name="Medium List 1 Accent 1" w:semiHidden="0" w:uiPriority="65" w:unhideWhenUsed="0"/>
-    <w:lsdException w:name="Revision" w:unhideWhenUsed="0"/>
-    <w:lsdException w:name="List Paragraph" w:semiHidden="0" w:uiPriority="34" w:unhideWhenUsed="0" w:qFormat="1"/>
-    <w:lsdException w:name="Quote" w:semiHidden="0" w:uiPriority="29" w:unhideWhenUsed="0" w:qFormat="1"/>
-    <w:lsdException w:name="Intense Quote" w:semiHidden="0" w:uiPriority="30" w:unhideWhenUsed="0" w:qFormat="1"/>
-    <w:lsdException w:name="Medium List 2 Accent 1" w:semiHidden="0" w:uiPriority="66" w:unhideWhenUsed="0"/>
-    <w:lsdException w:name="Medium Grid 1 Accent 1" w:semiHidden="0" w:uiPriority="67" w:unhideWhenUsed="0"/>
-    <w:lsdException w:name="Medium Grid 2 Accent 1" w:semiHidden="0" w:uiPriority="68" w:unhideWhenUsed="0"/>
-    <w:lsdException w:name="Medium Grid 3 Accent 1" w:semiHidden="0" w:uiPriority="69" w:unhideWhenUsed="0"/>
-    <w:lsdException w:name="Dark List Accent 1" w:semiHidden="0" w:uiPriority="70" w:unhideWhenUsed="0"/>
-    <w:lsdException w:name="Colorful Shading Accent 1" w:semiHidden="0" w:uiPriority="71" w:unhideWhenUsed="0"/>
-    <w:lsdException w:name="Colorful List Accent 1" w:semiHidden="0" w:uiPriority="72" w:unhideWhenUsed="0"/>
-    <w:lsdException w:name="Colorful Grid Accent 1" w:semiHidden="0" w:uiPriority="73" w:unhideWhenUsed="0"/>
-    <w:lsdException w:name="Light Shading Accent 2" w:semiHidden="0" w:uiPriority="60" w:unhideWhenUsed="0"/>
-    <w:lsdException w:name="Light List Accent 2" w:semiHidden="0" w:uiPriority="61" w:unhideWhenUsed="0"/>
-    <w:lsdException w:name="Light Grid Accent 2" w:semiHidden="0" w:uiPriority="62" w:unhideWhenUsed="0"/>
-    <w:lsdException w:name="Medium Shading 1 Accent 2" w:semiHidden="0" w:uiPriority="63" w:unhideWhenUsed="0"/>
-    <w:lsdException w:name="Medium Shading 2 Accent 2" w:semiHidden="0" w:uiPriority="64" w:unhideWhenUsed="0"/>
-    <w:lsdException w:name="Medium List 1 Accent 2" w:semiHidden="0" w:uiPriority="65" w:unhideWhenUsed="0"/>
-    <w:lsdException w:name="Medium List 2 Accent 2" w:semiHidden="0" w:uiPriority="66" w:unhideWhenUsed="0"/>
-    <w:lsdException w:name="Medium Grid 1 Accent 2" w:semiHidden="0" w:uiPriority="67" w:unhideWhenUsed="0"/>
-    <w:lsdException w:name="Medium Grid 2 Accent 2" w:semiHidden="0" w:uiPriority="68" w:unhideWhenUsed="0"/>
-    <w:lsdException w:name="Medium Grid 3 Accent 2" w:semiHidden="0" w:uiPriority="69" w:unhideWhenUsed="0"/>
-    <w:lsdException w:name="Dark List Accent 2" w:semiHidden="0" w:uiPriority="70" w:unhideWhenUsed="0"/>
-    <w:lsdException w:name="Colorful Shading Accent 2" w:semiHidden="0" w:uiPriority="71" w:unhideWhenUsed="0"/>
-    <w:lsdException w:name="Colorful List Accent 2" w:semiHidden="0" w:uiPriority="72" w:unhideWhenUsed="0"/>
-    <w:lsdException w:name="Colorful Grid Accent 2" w:semiHidden="0" w:uiPriority="73" w:unhideWhenUsed="0"/>
-    <w:lsdException w:name="Light Shading Accent 3" w:semiHidden="0" w:uiPriority="60" w:unhideWhenUsed="0"/>
-    <w:lsdException w:name="Light List Accent 3" w:semiHidden="0" w:uiPriority="61" w:unhideWhenUsed="0"/>
-    <w:lsdException w:name="Light Grid Accent 3" w:semiHidden="0" w:uiPriority="62" w:unhideWhenUsed="0"/>
-    <w:lsdException w:name="Medium Shading 1 Accent 3" w:semiHidden="0" w:uiPriority="63" w:unhideWhenUsed="0"/>
-    <w:lsdException w:name="Medium Shading 2 Accent 3" w:semiHidden="0" w:uiPriority="64" w:unhideWhenUsed="0"/>
-    <w:lsdException w:name="Medium List 1 Accent 3" w:semiHidden="0" w:uiPriority="65" w:unhideWhenUsed="0"/>
-    <w:lsdException w:name="Medium List 2 Accent 3" w:semiHidden="0" w:uiPriority="66" w:unhideWhenUsed="0"/>
-    <w:lsdException w:name="Medium Grid 1 Accent 3" w:semiHidden="0" w:uiPriority="67" w:unhideWhenUsed="0"/>
-    <w:lsdException w:name="Medium Grid 2 Accent 3" w:semiHidden="0" w:uiPriority="68" w:unhideWhenUsed="0"/>
-    <w:lsdException w:name="Medium Grid 3 Accent 3" w:semiHidden="0" w:uiPriority="69" w:unhideWhenUsed="0"/>
-    <w:lsdException w:name="Dark List Accent 3" w:semiHidden="0" w:uiPriority="70" w:unhideWhenUsed="0"/>
-    <w:lsdException w:name="Colorful Shading Accent 3" w:semiHidden="0" w:uiPriority="71" w:unhideWhenUsed="0"/>
-    <w:lsdException w:name="Colorful List Accent 3" w:semiHidden="0" w:uiPriority="72" w:unhideWhenUsed="0"/>
-    <w:lsdException w:name="Colorful Grid Accent 3" w:semiHidden="0" w:uiPriority="73" w:unhideWhenUsed="0"/>
-    <w:lsdException w:name="Light Shading Accent 4" w:semiHidden="0" w:uiPriority="60" w:unhideWhenUsed="0"/>
-    <w:lsdException w:name="Light List Accent 4" w:semiHidden="0" w:uiPriority="61" w:unhideWhenUsed="0"/>
-    <w:lsdException w:name="Light Grid Accent 4" w:semiHidden="0" w:uiPriority="62" w:unhideWhenUsed="0"/>
-    <w:lsdException w:name="Medium Shading 1 Accent 4" w:semiHidden="0" w:uiPriority="63" w:unhideWhenUsed="0"/>
-    <w:lsdException w:name="Medium Shading 2 Accent 4" w:semiHidden="0" w:uiPriority="64" w:unhideWhenUsed="0"/>
-    <w:lsdException w:name="Medium List 1 Accent 4" w:semiHidden="0" w:uiPriority="65" w:unhideWhenUsed="0"/>
-    <w:lsdException w:name="Medium List 2 Accent 4" w:semiHidden="0" w:uiPriority="66" w:unhideWhenUsed="0"/>
-    <w:lsdException w:name="Medium Grid 1 Accent 4" w:semiHidden="0" w:uiPriority="67" w:unhideWhenUsed="0"/>
-    <w:lsdException w:name="Medium Grid 2 Accent 4" w:semiHidden="0" w:uiPriority="68" w:unhideWhenUsed="0"/>
-    <w:lsdException w:name="Medium Grid 3 Accent 4" w:semiHidden="0" w:uiPriority="69" w:unhideWhenUsed="0"/>
-    <w:lsdException w:name="Dark List Accent 4" w:semiHidden="0" w:uiPriority="70" w:unhideWhenUsed="0"/>
-    <w:lsdException w:name="Colorful Shading Accent 4" w:semiHidden="0" w:uiPriority="71" w:unhideWhenUsed="0"/>
-    <w:lsdException w:name="Colorful List Accent 4" w:semiHidden="0" w:uiPriority="72" w:unhideWhenUsed="0"/>
-    <w:lsdException w:name="Colorful Grid Accent 4" w:semiHidden="0" w:uiPriority="73" w:unhideWhenUsed="0"/>
-    <w:lsdException w:name="Light Shading Accent 5" w:semiHidden="0" w:uiPriority="60" w:unhideWhenUsed="0"/>
-    <w:lsdException w:name="Light List Accent 5" w:semiHidden="0" w:uiPriority="61" w:unhideWhenUsed="0"/>
-    <w:lsdException w:name="Light Grid Accent 5" w:semiHidden="0" w:uiPriority="62" w:unhideWhenUsed="0"/>
-    <w:lsdException w:name="Medium Shading 1 Accent 5" w:semiHidden="0" w:uiPriority="63" w:unhideWhenUsed="0"/>
-    <w:lsdException w:name="Medium Shading 2 Accent 5" w:semiHidden="0" w:uiPriority="64" w:unhideWhenUsed="0"/>
-    <w:lsdException w:name="Medium List 1 Accent 5" w:semiHidden="0" w:uiPriority="65" w:unhideWhenUsed="0"/>
-    <w:lsdException w:name="Medium List 2 Accent 5" w:semiHidden="0" w:uiPriority="66" w:unhideWhenUsed="0"/>
-    <w:lsdException w:name="Medium Grid 1 Accent 5" w:semiHidden="0" w:uiPriority="67" w:unhideWhenUsed="0"/>
-    <w:lsdException w:name="Medium Grid 2 Accent 5" w:semiHidden="0" w:uiPriority="68" w:unhideWhenUsed="0"/>
-    <w:lsdException w:name="Medium Grid 3 Accent 5" w:semiHidden="0" w:uiPriority="69" w:unhideWhenUsed="0"/>
-    <w:lsdException w:name="Dark List Accent 5" w:semiHidden="0" w:uiPriority="70" w:unhideWhenUsed="0"/>
-    <w:lsdException w:name="Colorful Shading Accent 5" w:semiHidden="0" w:uiPriority="71" w:unhideWhenUsed="0"/>
-    <w:lsdException w:name="Colorful List Accent 5" w:semiHidden="0" w:uiPriority="72" w:unhideWhenUsed="0"/>
-    <w:lsdException w:name="Colorful Grid Accent 5" w:semiHidden="0" w:uiPriority="73" w:unhideWhenUsed="0"/>
-    <w:lsdException w:name="Light Shading Accent 6" w:semiHidden="0" w:uiPriority="60" w:unhideWhenUsed="0"/>
-    <w:lsdException w:name="Light List Accent 6" w:semiHidden="0" w:uiPriority="61" w:unhideWhenUsed="0"/>
-    <w:lsdException w:name="Light Grid Accent 6" w:semiHidden="0" w:uiPriority="62" w:unhideWhenUsed="0"/>
-    <w:lsdException w:name="Medium Shading 1 Accent 6" w:semiHidden="0" w:uiPriority="63" w:unhideWhenUsed="0"/>
-    <w:lsdException w:name="Medium Shading 2 Accent 6" w:semiHidden="0" w:uiPriority="64" w:unhideWhenUsed="0"/>
-    <w:lsdException w:name="Medium List 1 Accent 6" w:semiHidden="0" w:uiPriority="65" w:unhideWhenUsed="0"/>
-    <w:lsdException w:name="Medium List 2 Accent 6" w:semiHidden="0" w:uiPriority="66" w:unhideWhenUsed="0"/>
-    <w:lsdException w:name="Medium Grid 1 Accent 6" w:semiHidden="0" w:uiPriority="67" w:unhideWhenUsed="0"/>
-    <w:lsdException w:name="Medium Grid 2 Accent 6" w:semiHidden="0" w:uiPriority="68" w:unhideWhenUsed="0"/>
-    <w:lsdException w:name="Medium Grid 3 Accent 6" w:semiHidden="0" w:uiPriority="69" w:unhideWhenUsed="0"/>
-    <w:lsdException w:name="Dark List Accent 6" w:semiHidden="0" w:uiPriority="70" w:unhideWhenUsed="0"/>
-    <w:lsdException w:name="Colorful Shading Accent 6" w:semiHidden="0" w:uiPriority="71" w:unhideWhenUsed="0"/>
-    <w:lsdException w:name="Colorful List Accent 6" w:semiHidden="0" w:uiPriority="72" w:unhideWhenUsed="0"/>
-    <w:lsdException w:name="Colorful Grid Accent 6" w:semiHidden="0" w:uiPriority="73" w:unhideWhenUsed="0"/>
-    <w:lsdException w:name="Subtle Emphasis" w:semiHidden="0" w:uiPriority="19" w:unhideWhenUsed="0" w:qFormat="1"/>
-    <w:lsdException w:name="Intense Emphasis" w:semiHidden="0" w:uiPriority="21" w:unhideWhenUsed="0" w:qFormat="1"/>
-    <w:lsdException w:name="Subtle Reference" w:semiHidden="0" w:uiPriority="31" w:unhideWhenUsed="0" w:qFormat="1"/>
-    <w:lsdException w:name="Intense Reference" w:semiHidden="0" w:uiPriority="32" w:unhideWhenUsed="0" w:qFormat="1"/>
-    <w:lsdException w:name="Book Title" w:semiHidden="0" w:uiPriority="33" w:unhideWhenUsed="0" w:qFormat="1"/>
-    <w:lsdException w:name="Bibliography" w:uiPriority="37"/>
-    <w:lsdException w:name="TOC Heading" w:uiPriority="39" w:qFormat="1"/>
+  <w:latentStyles w:defLockedState="0" w:defUIPriority="99" w:defSemiHidden="0" w:defUnhideWhenUsed="0" w:defQFormat="0" w:count="375">
+    <w:lsdException w:name="Normal" w:uiPriority="0" w:qFormat="1"/>
+    <w:lsdException w:name="heading 1" w:uiPriority="9" w:qFormat="1"/>
+    <w:lsdException w:name="heading 2" w:semiHidden="1" w:uiPriority="9" w:unhideWhenUsed="1" w:qFormat="1"/>
+    <w:lsdException w:name="heading 3" w:semiHidden="1" w:uiPriority="9" w:unhideWhenUsed="1" w:qFormat="1"/>
+    <w:lsdException w:name="heading 4" w:semiHidden="1" w:uiPriority="9" w:unhideWhenUsed="1" w:qFormat="1"/>
+    <w:lsdException w:name="heading 5" w:semiHidden="1" w:uiPriority="9" w:unhideWhenUsed="1" w:qFormat="1"/>
+    <w:lsdException w:name="heading 6" w:semiHidden="1" w:uiPriority="9" w:unhideWhenUsed="1" w:qFormat="1"/>
+    <w:lsdException w:name="heading 7" w:semiHidden="1" w:uiPriority="9" w:unhideWhenUsed="1" w:qFormat="1"/>
+    <w:lsdException w:name="heading 8" w:semiHidden="1" w:uiPriority="9" w:unhideWhenUsed="1" w:qFormat="1"/>
+    <w:lsdException w:name="heading 9" w:semiHidden="1" w:uiPriority="9" w:unhideWhenUsed="1" w:qFormat="1"/>
+    <w:lsdException w:name="index 1" w:semiHidden="1" w:unhideWhenUsed="1"/>
+    <w:lsdException w:name="index 2" w:semiHidden="1" w:unhideWhenUsed="1"/>
+    <w:lsdException w:name="index 3" w:semiHidden="1" w:unhideWhenUsed="1"/>
+    <w:lsdException w:name="index 4" w:semiHidden="1" w:unhideWhenUsed="1"/>
+    <w:lsdException w:name="index 5" w:semiHidden="1" w:unhideWhenUsed="1"/>
+    <w:lsdException w:name="index 6" w:semiHidden="1" w:unhideWhenUsed="1"/>
+    <w:lsdException w:name="index 7" w:semiHidden="1" w:unhideWhenUsed="1"/>
+    <w:lsdException w:name="index 8" w:semiHidden="1" w:unhideWhenUsed="1"/>
+    <w:lsdException w:name="index 9" w:semiHidden="1" w:unhideWhenUsed="1"/>
+    <w:lsdException w:name="toc 1" w:semiHidden="1" w:uiPriority="39" w:unhideWhenUsed="1"/>
+    <w:lsdException w:name="toc 2" w:semiHidden="1" w:uiPriority="39" w:unhideWhenUsed="1"/>
+    <w:lsdException w:name="toc 3" w:semiHidden="1" w:uiPriority="39" w:unhideWhenUsed="1"/>
+    <w:lsdException w:name="toc 4" w:semiHidden="1" w:uiPriority="39" w:unhideWhenUsed="1"/>
+    <w:lsdException w:name="toc 5" w:semiHidden="1" w:uiPriority="39" w:unhideWhenUsed="1"/>
+    <w:lsdException w:name="toc 6" w:semiHidden="1" w:uiPriority="39" w:unhideWhenUsed="1"/>
+    <w:lsdException w:name="toc 7" w:semiHidden="1" w:uiPriority="39" w:unhideWhenUsed="1"/>
+    <w:lsdException w:name="toc 8" w:semiHidden="1" w:uiPriority="39" w:unhideWhenUsed="1"/>
+    <w:lsdException w:name="toc 9" w:semiHidden="1" w:uiPriority="39" w:unhideWhenUsed="1"/>
+    <w:lsdException w:name="Normal Indent" w:semiHidden="1" w:unhideWhenUsed="1"/>
+    <w:lsdException w:name="footnote text" w:semiHidden="1" w:unhideWhenUsed="1"/>
+    <w:lsdException w:name="annotation text" w:semiHidden="1" w:unhideWhenUsed="1"/>
+    <w:lsdException w:name="header" w:semiHidden="1" w:unhideWhenUsed="1"/>
+    <w:lsdException w:name="footer" w:semiHidden="1" w:unhideWhenUsed="1"/>
+    <w:lsdException w:name="index heading" w:semiHidden="1" w:unhideWhenUsed="1"/>
+    <w:lsdException w:name="caption" w:semiHidden="1" w:uiPriority="35" w:unhideWhenUsed="1" w:qFormat="1"/>
+    <w:lsdException w:name="table of figures" w:semiHidden="1" w:unhideWhenUsed="1"/>
+    <w:lsdException w:name="envelope address" w:semiHidden="1" w:unhideWhenUsed="1"/>
+    <w:lsdException w:name="envelope return" w:semiHidden="1" w:unhideWhenUsed="1"/>
+    <w:lsdException w:name="footnote reference" w:semiHidden="1" w:unhideWhenUsed="1"/>
+    <w:lsdException w:name="annotation reference" w:semiHidden="1" w:unhideWhenUsed="1"/>
+    <w:lsdException w:name="line number" w:semiHidden="1" w:unhideWhenUsed="1"/>
+    <w:lsdException w:name="page number" w:semiHidden="1" w:unhideWhenUsed="1"/>
+    <w:lsdException w:name="endnote reference" w:semiHidden="1" w:unhideWhenUsed="1"/>
+    <w:lsdException w:name="endnote text" w:semiHidden="1" w:unhideWhenUsed="1"/>
+    <w:lsdException w:name="table of authorities" w:semiHidden="1" w:unhideWhenUsed="1"/>
+    <w:lsdException w:name="macro" w:semiHidden="1" w:unhideWhenUsed="1"/>
+    <w:lsdException w:name="toa heading" w:semiHidden="1" w:unhideWhenUsed="1"/>
+    <w:lsdException w:name="List" w:semiHidden="1" w:unhideWhenUsed="1"/>
+    <w:lsdException w:name="List Bullet" w:semiHidden="1" w:unhideWhenUsed="1"/>
+    <w:lsdException w:name="List Number" w:semiHidden="1" w:unhideWhenUsed="1"/>
+    <w:lsdException w:name="List 2" w:semiHidden="1" w:unhideWhenUsed="1"/>
+    <w:lsdException w:name="List 3" w:semiHidden="1" w:unhideWhenUsed="1"/>
+    <w:lsdException w:name="List 4" w:semiHidden="1" w:unhideWhenUsed="1"/>
+    <w:lsdException w:name="List 5" w:semiHidden="1" w:unhideWhenUsed="1"/>
+    <w:lsdException w:name="List Bullet 2" w:semiHidden="1" w:unhideWhenUsed="1"/>
+    <w:lsdException w:name="List Bullet 3" w:semiHidden="1" w:unhideWhenUsed="1"/>
+    <w:lsdException w:name="List Bullet 4" w:semiHidden="1" w:unhideWhenUsed="1"/>
+    <w:lsdException w:name="List Bullet 5" w:semiHidden="1" w:unhideWhenUsed="1"/>
+    <w:lsdException w:name="List Number 2" w:semiHidden="1" w:unhideWhenUsed="1"/>
+    <w:lsdException w:name="List Number 3" w:semiHidden="1" w:unhideWhenUsed="1"/>
+    <w:lsdException w:name="List Number 4" w:semiHidden="1" w:unhideWhenUsed="1"/>
+    <w:lsdException w:name="List Number 5" w:semiHidden="1" w:unhideWhenUsed="1"/>
+    <w:lsdException w:name="Title" w:uiPriority="10" w:qFormat="1"/>
+    <w:lsdException w:name="Closing" w:semiHidden="1" w:unhideWhenUsed="1"/>
+    <w:lsdException w:name="Signature" w:semiHidden="1" w:unhideWhenUsed="1"/>
+    <w:lsdException w:name="Default Paragraph Font" w:semiHidden="1" w:uiPriority="1" w:unhideWhenUsed="1"/>
+    <w:lsdException w:name="Body Text" w:semiHidden="1" w:unhideWhenUsed="1"/>
+    <w:lsdException w:name="Body Text Indent" w:semiHidden="1" w:unhideWhenUsed="1"/>
+    <w:lsdException w:name="List Continue" w:semiHidden="1" w:unhideWhenUsed="1"/>
+    <w:lsdException w:name="List Continue 2" w:semiHidden="1" w:unhideWhenUsed="1"/>
+    <w:lsdException w:name="List Continue 3" w:semiHidden="1" w:unhideWhenUsed="1"/>
+    <w:lsdException w:name="List Continue 4" w:semiHidden="1" w:unhideWhenUsed="1"/>
+    <w:lsdException w:name="List Continue 5" w:semiHidden="1" w:unhideWhenUsed="1"/>
+    <w:lsdException w:name="Message Header" w:semiHidden="1" w:unhideWhenUsed="1"/>
+    <w:lsdException w:name="Subtitle" w:uiPriority="11" w:qFormat="1"/>
+    <w:lsdException w:name="Salutation" w:semiHidden="1" w:unhideWhenUsed="1"/>
+    <w:lsdException w:name="Date" w:semiHidden="1" w:unhideWhenUsed="1"/>
+    <w:lsdException w:name="Body Text First Indent" w:semiHidden="1" w:unhideWhenUsed="1"/>
+    <w:lsdException w:name="Body Text First Indent 2" w:semiHidden="1" w:unhideWhenUsed="1"/>
+    <w:lsdException w:name="Note Heading" w:semiHidden="1" w:unhideWhenUsed="1"/>
+    <w:lsdException w:name="Body Text 2" w:semiHidden="1" w:unhideWhenUsed="1"/>
+    <w:lsdException w:name="Body Text 3" w:semiHidden="1" w:unhideWhenUsed="1"/>
+    <w:lsdException w:name="Body Text Indent 2" w:semiHidden="1" w:unhideWhenUsed="1"/>
+    <w:lsdException w:name="Body Text Indent 3" w:semiHidden="1" w:unhideWhenUsed="1"/>
+    <w:lsdException w:name="Block Text" w:semiHidden="1" w:unhideWhenUsed="1"/>
+    <w:lsdException w:name="Hyperlink" w:semiHidden="1" w:unhideWhenUsed="1"/>
+    <w:lsdException w:name="FollowedHyperlink" w:semiHidden="1" w:unhideWhenUsed="1"/>
+    <w:lsdException w:name="Strong" w:uiPriority="22" w:qFormat="1"/>
+    <w:lsdException w:name="Emphasis" w:uiPriority="20" w:qFormat="1"/>
+    <w:lsdException w:name="Document Map" w:semiHidden="1" w:unhideWhenUsed="1"/>
+    <w:lsdException w:name="Plain Text" w:semiHidden="1" w:unhideWhenUsed="1"/>
+    <w:lsdException w:name="E-mail Signature" w:semiHidden="1" w:unhideWhenUsed="1"/>
+    <w:lsdException w:name="HTML Top of Form" w:semiHidden="1" w:unhideWhenUsed="1"/>
+    <w:lsdException w:name="HTML Bottom of Form" w:semiHidden="1" w:unhideWhenUsed="1"/>
+    <w:lsdException w:name="Normal (Web)" w:semiHidden="1" w:unhideWhenUsed="1"/>
+    <w:lsdException w:name="HTML Acronym" w:semiHidden="1" w:unhideWhenUsed="1"/>
+    <w:lsdException w:name="HTML Address" w:semiHidden="1" w:unhideWhenUsed="1"/>
+    <w:lsdException w:name="HTML Cite" w:semiHidden="1" w:unhideWhenUsed="1"/>
+    <w:lsdException w:name="HTML Code" w:semiHidden="1" w:unhideWhenUsed="1"/>
+    <w:lsdException w:name="HTML Definition" w:semiHidden="1" w:unhideWhenUsed="1"/>
+    <w:lsdException w:name="HTML Keyboard" w:semiHidden="1" w:unhideWhenUsed="1"/>
+    <w:lsdException w:name="HTML Preformatted" w:semiHidden="1" w:unhideWhenUsed="1"/>
+    <w:lsdException w:name="HTML Sample" w:semiHidden="1" w:unhideWhenUsed="1"/>
+    <w:lsdException w:name="HTML Typewriter" w:semiHidden="1" w:unhideWhenUsed="1"/>
+    <w:lsdException w:name="HTML Variable" w:semiHidden="1" w:unhideWhenUsed="1"/>
+    <w:lsdException w:name="Normal Table" w:semiHidden="1" w:unhideWhenUsed="1"/>
+    <w:lsdException w:name="annotation subject" w:semiHidden="1" w:unhideWhenUsed="1"/>
+    <w:lsdException w:name="No List" w:semiHidden="1" w:unhideWhenUsed="1"/>
+    <w:lsdException w:name="Outline List 1" w:semiHidden="1" w:unhideWhenUsed="1"/>
+    <w:lsdException w:name="Outline List 2" w:semiHidden="1" w:unhideWhenUsed="1"/>
+    <w:lsdException w:name="Outline List 3" w:semiHidden="1" w:unhideWhenUsed="1"/>
+    <w:lsdException w:name="Table Simple 1" w:semiHidden="1" w:unhideWhenUsed="1"/>
+    <w:lsdException w:name="Table Simple 2" w:semiHidden="1" w:unhideWhenUsed="1"/>
+    <w:lsdException w:name="Table Simple 3" w:semiHidden="1" w:unhideWhenUsed="1"/>
+    <w:lsdException w:name="Table Classic 1" w:semiHidden="1" w:unhideWhenUsed="1"/>
+    <w:lsdException w:name="Table Classic 2" w:semiHidden="1" w:unhideWhenUsed="1"/>
+    <w:lsdException w:name="Table Classic 3" w:semiHidden="1" w:unhideWhenUsed="1"/>
+    <w:lsdException w:name="Table Classic 4" w:semiHidden="1" w:unhideWhenUsed="1"/>
+    <w:lsdException w:name="Table Colorful 1" w:semiHidden="1" w:unhideWhenUsed="1"/>
+    <w:lsdException w:name="Table Colorful 2" w:semiHidden="1" w:unhideWhenUsed="1"/>
+    <w:lsdException w:name="Table Colorful 3" w:semiHidden="1" w:unhideWhenUsed="1"/>
+    <w:lsdException w:name="Table Columns 1" w:semiHidden="1" w:unhideWhenUsed="1"/>
+    <w:lsdException w:name="Table Columns 2" w:semiHidden="1" w:unhideWhenUsed="1"/>
+    <w:lsdException w:name="Table Columns 3" w:semiHidden="1" w:unhideWhenUsed="1"/>
+    <w:lsdException w:name="Table Columns 4" w:semiHidden="1" w:unhideWhenUsed="1"/>
+    <w:lsdException w:name="Table Columns 5" w:semiHidden="1" w:unhideWhenUsed="1"/>
+    <w:lsdException w:name="Table Grid 1" w:semiHidden="1" w:unhideWhenUsed="1"/>
+    <w:lsdException w:name="Table Grid 2" w:semiHidden="1" w:unhideWhenUsed="1"/>
+    <w:lsdException w:name="Table Grid 3" w:semiHidden="1" w:unhideWhenUsed="1"/>
+    <w:lsdException w:name="Table Grid 4" w:semiHidden="1" w:unhideWhenUsed="1"/>
+    <w:lsdException w:name="Table Grid 5" w:semiHidden="1" w:unhideWhenUsed="1"/>
+    <w:lsdException w:name="Table Grid 6" w:semiHidden="1" w:unhideWhenUsed="1"/>
+    <w:lsdException w:name="Table Grid 7" w:semiHidden="1" w:unhideWhenUsed="1"/>
+    <w:lsdException w:name="Table Grid 8" w:semiHidden="1" w:unhideWhenUsed="1"/>
+    <w:lsdException w:name="Table List 1" w:semiHidden="1" w:unhideWhenUsed="1"/>
+    <w:lsdException w:name="Table List 2" w:semiHidden="1" w:unhideWhenUsed="1"/>
+    <w:lsdException w:name="Table List 3" w:semiHidden="1" w:unhideWhenUsed="1"/>
+    <w:lsdException w:name="Table List 4" w:semiHidden="1" w:unhideWhenUsed="1"/>
+    <w:lsdException w:name="Table List 5" w:semiHidden="1" w:unhideWhenUsed="1"/>
+    <w:lsdException w:name="Table List 6" w:semiHidden="1" w:unhideWhenUsed="1"/>
+    <w:lsdException w:name="Table List 7" w:semiHidden="1" w:unhideWhenUsed="1"/>
+    <w:lsdException w:name="Table List 8" w:semiHidden="1" w:unhideWhenUsed="1"/>
+    <w:lsdException w:name="Table 3D effects 1" w:semiHidden="1" w:unhideWhenUsed="1"/>
+    <w:lsdException w:name="Table 3D effects 2" w:semiHidden="1" w:unhideWhenUsed="1"/>
+    <w:lsdException w:name="Table 3D effects 3" w:semiHidden="1" w:unhideWhenUsed="1"/>
+    <w:lsdException w:name="Table Contemporary" w:semiHidden="1" w:unhideWhenUsed="1"/>
+    <w:lsdException w:name="Table Elegant" w:semiHidden="1" w:unhideWhenUsed="1"/>
+    <w:lsdException w:name="Table Professional" w:semiHidden="1" w:unhideWhenUsed="1"/>
+    <w:lsdException w:name="Table Subtle 1" w:semiHidden="1" w:unhideWhenUsed="1"/>
+    <w:lsdException w:name="Table Subtle 2" w:semiHidden="1" w:unhideWhenUsed="1"/>
+    <w:lsdException w:name="Table Web 1" w:semiHidden="1" w:unhideWhenUsed="1"/>
+    <w:lsdException w:name="Table Web 2" w:semiHidden="1" w:unhideWhenUsed="1"/>
+    <w:lsdException w:name="Table Web 3" w:semiHidden="1" w:unhideWhenUsed="1"/>
+    <w:lsdException w:name="Balloon Text" w:semiHidden="1" w:unhideWhenUsed="1"/>
+    <w:lsdException w:name="Table Grid" w:semiHidden="1" w:uiPriority="59" w:unhideWhenUsed="1"/>
+    <w:lsdException w:name="Table Theme" w:semiHidden="1" w:unhideWhenUsed="1"/>
+    <w:lsdException w:name="Placeholder Text" w:semiHidden="1"/>
+    <w:lsdException w:name="No Spacing" w:uiPriority="1" w:qFormat="1"/>
+    <w:lsdException w:name="Light Shading" w:uiPriority="60"/>
+    <w:lsdException w:name="Light List" w:uiPriority="61"/>
+    <w:lsdException w:name="Light Grid" w:uiPriority="62"/>
+    <w:lsdException w:name="Medium Shading 1" w:uiPriority="63"/>
+    <w:lsdException w:name="Medium Shading 2" w:uiPriority="64"/>
+    <w:lsdException w:name="Medium List 1" w:uiPriority="65"/>
+    <w:lsdException w:name="Medium List 2" w:uiPriority="66"/>
+    <w:lsdException w:name="Medium Grid 1" w:uiPriority="67"/>
+    <w:lsdException w:name="Medium Grid 2" w:uiPriority="68"/>
+    <w:lsdException w:name="Medium Grid 3" w:uiPriority="69"/>
+    <w:lsdException w:name="Dark List" w:uiPriority="70"/>
+    <w:lsdException w:name="Colorful Shading" w:uiPriority="71"/>
+    <w:lsdException w:name="Colorful List" w:uiPriority="72"/>
+    <w:lsdException w:name="Colorful Grid" w:uiPriority="73"/>
+    <w:lsdException w:name="Light Shading Accent 1" w:uiPriority="60"/>
+    <w:lsdException w:name="Light List Accent 1" w:uiPriority="61"/>
+    <w:lsdException w:name="Light Grid Accent 1" w:uiPriority="62"/>
+    <w:lsdException w:name="Medium Shading 1 Accent 1" w:uiPriority="63"/>
+    <w:lsdException w:name="Medium Shading 2 Accent 1" w:uiPriority="64"/>
+    <w:lsdException w:name="Medium List 1 Accent 1" w:uiPriority="65"/>
+    <w:lsdException w:name="Revision" w:semiHidden="1"/>
+    <w:lsdException w:name="List Paragraph" w:uiPriority="34" w:qFormat="1"/>
+    <w:lsdException w:name="Quote" w:uiPriority="29" w:qFormat="1"/>
+    <w:lsdException w:name="Intense Quote" w:uiPriority="30" w:qFormat="1"/>
+    <w:lsdException w:name="Medium List 2 Accent 1" w:uiPriority="66"/>
+    <w:lsdException w:name="Medium Grid 1 Accent 1" w:uiPriority="67"/>
+    <w:lsdException w:name="Medium Grid 2 Accent 1" w:uiPriority="68"/>
+    <w:lsdException w:name="Medium Grid 3 Accent 1" w:uiPriority="69"/>
+    <w:lsdException w:name="Dark List Accent 1" w:uiPriority="70"/>
+    <w:lsdException w:name="Colorful Shading Accent 1" w:uiPriority="71"/>
+    <w:lsdException w:name="Colorful List Accent 1" w:uiPriority="72"/>
+    <w:lsdException w:name="Colorful Grid Accent 1" w:uiPriority="73"/>
+    <w:lsdException w:name="Light Shading Accent 2" w:uiPriority="60"/>
+    <w:lsdException w:name="Light List Accent 2" w:uiPriority="61"/>
+    <w:lsdException w:name="Light Grid Accent 2" w:uiPriority="62"/>
+    <w:lsdException w:name="Medium Shading 1 Accent 2" w:uiPriority="63"/>
+    <w:lsdException w:name="Medium Shading 2 Accent 2" w:uiPriority="64"/>
+    <w:lsdException w:name="Medium List 1 Accent 2" w:uiPriority="65"/>
+    <w:lsdException w:name="Medium List 2 Accent 2" w:uiPriority="66"/>
+    <w:lsdException w:name="Medium Grid 1 Accent 2" w:uiPriority="67"/>
+    <w:lsdException w:name="Medium Grid 2 Accent 2" w:uiPriority="68"/>
+    <w:lsdException w:name="Medium Grid 3 Accent 2" w:uiPriority="69"/>
+    <w:lsdException w:name="Dark List Accent 2" w:uiPriority="70"/>
+    <w:lsdException w:name="Colorful Shading Accent 2" w:uiPriority="71"/>
+    <w:lsdException w:name="Colorful List Accent 2" w:uiPriority="72"/>
+    <w:lsdException w:name="Colorful Grid Accent 2" w:uiPriority="73"/>
+    <w:lsdException w:name="Light Shading Accent 3" w:uiPriority="60"/>
+    <w:lsdException w:name="Light List Accent 3" w:uiPriority="61"/>
+    <w:lsdException w:name="Light Grid Accent 3" w:uiPriority="62"/>
+    <w:lsdException w:name="Medium Shading 1 Accent 3" w:uiPriority="63"/>
+    <w:lsdException w:name="Medium Shading 2 Accent 3" w:uiPriority="64"/>
+    <w:lsdException w:name="Medium List 1 Accent 3" w:uiPriority="65"/>
+    <w:lsdException w:name="Medium List 2 Accent 3" w:uiPriority="66"/>
+    <w:lsdException w:name="Medium Grid 1 Accent 3" w:uiPriority="67"/>
+    <w:lsdException w:name="Medium Grid 2 Accent 3" w:uiPriority="68"/>
+    <w:lsdException w:name="Medium Grid 3 Accent 3" w:uiPriority="69"/>
+    <w:lsdException w:name="Dark List Accent 3" w:uiPriority="70"/>
+    <w:lsdException w:name="Colorful Shading Accent 3" w:uiPriority="71"/>
+    <w:lsdException w:name="Colorful List Accent 3" w:uiPriority="72"/>
+    <w:lsdException w:name="Colorful Grid Accent 3" w:uiPriority="73"/>
+    <w:lsdException w:name="Light Shading Accent 4" w:uiPriority="60"/>
+    <w:lsdException w:name="Light List Accent 4" w:uiPriority="61"/>
+    <w:lsdException w:name="Light Grid Accent 4" w:uiPriority="62"/>
+    <w:lsdException w:name="Medium Shading 1 Accent 4" w:uiPriority="63"/>
+    <w:lsdException w:name="Medium Shading 2 Accent 4" w:uiPriority="64"/>
+    <w:lsdException w:name="Medium List 1 Accent 4" w:uiPriority="65"/>
+    <w:lsdException w:name="Medium List 2 Accent 4" w:uiPriority="66"/>
+    <w:lsdException w:name="Medium Grid 1 Accent 4" w:uiPriority="67"/>
+    <w:lsdException w:name="Medium Grid 2 Accent 4" w:uiPriority="68"/>
+    <w:lsdException w:name="Medium Grid 3 Accent 4" w:uiPriority="69"/>
+    <w:lsdException w:name="Dark List Accent 4" w:uiPriority="70"/>
+    <w:lsdException w:name="Colorful Shading Accent 4" w:uiPriority="71"/>
+    <w:lsdException w:name="Colorful List Accent 4" w:uiPriority="72"/>
+    <w:lsdException w:name="Colorful Grid Accent 4" w:uiPriority="73"/>
+    <w:lsdException w:name="Light Shading Accent 5" w:uiPriority="60"/>
+    <w:lsdException w:name="Light List Accent 5" w:uiPriority="61"/>
+    <w:lsdException w:name="Light Grid Accent 5" w:uiPriority="62"/>
+    <w:lsdException w:name="Medium Shading 1 Accent 5" w:uiPriority="63"/>
+    <w:lsdException w:name="Medium Shading 2 Accent 5" w:uiPriority="64"/>
+    <w:lsdException w:name="Medium List 1 Accent 5" w:uiPriority="65"/>
+    <w:lsdException w:name="Medium List 2 Accent 5" w:uiPriority="66"/>
+    <w:lsdException w:name="Medium Grid 1 Accent 5" w:uiPriority="67"/>
+    <w:lsdException w:name="Medium Grid 2 Accent 5" w:uiPriority="68"/>
+    <w:lsdException w:name="Medium Grid 3 Accent 5" w:uiPriority="69"/>
+    <w:lsdException w:name="Dark List Accent 5" w:uiPriority="70"/>
+    <w:lsdException w:name="Colorful Shading Accent 5" w:uiPriority="71"/>
+    <w:lsdException w:name="Colorful List Accent 5" w:uiPriority="72"/>
+    <w:lsdException w:name="Colorful Grid Accent 5" w:uiPriority="73"/>
+    <w:lsdException w:name="Light Shading Accent 6" w:uiPriority="60"/>
+    <w:lsdException w:name="Light List Accent 6" w:uiPriority="61"/>
+    <w:lsdException w:name="Light Grid Accent 6" w:uiPriority="62"/>
+    <w:lsdException w:name="Medium Shading 1 Accent 6" w:uiPriority="63"/>
+    <w:lsdException w:name="Medium Shading 2 Accent 6" w:uiPriority="64"/>
+    <w:lsdException w:name="Medium List 1 Accent 6" w:uiPriority="65"/>
+    <w:lsdException w:name="Medium List 2 Accent 6" w:uiPriority="66"/>
+    <w:lsdException w:name="Medium Grid 1 Accent 6" w:uiPriority="67"/>
+    <w:lsdException w:name="Medium Grid 2 Accent 6" w:uiPriority="68"/>
+    <w:lsdException w:name="Medium Grid 3 Accent 6" w:uiPriority="69"/>
+    <w:lsdException w:name="Dark List Accent 6" w:uiPriority="70"/>
+    <w:lsdException w:name="Colorful Shading Accent 6" w:uiPriority="71"/>
+    <w:lsdException w:name="Colorful List Accent 6" w:uiPriority="72"/>
+    <w:lsdException w:name="Colorful Grid Accent 6" w:uiPriority="73"/>
+    <w:lsdException w:name="Subtle Emphasis" w:uiPriority="19" w:qFormat="1"/>
+    <w:lsdException w:name="Intense Emphasis" w:uiPriority="21" w:qFormat="1"/>
+    <w:lsdException w:name="Subtle Reference" w:uiPriority="31" w:qFormat="1"/>
+    <w:lsdException w:name="Intense Reference" w:uiPriority="32" w:qFormat="1"/>
+    <w:lsdException w:name="Book Title" w:uiPriority="33" w:qFormat="1"/>
+    <w:lsdException w:name="Bibliography" w:semiHidden="1" w:uiPriority="37" w:unhideWhenUsed="1"/>
+    <w:lsdException w:name="TOC Heading" w:semiHidden="1" w:uiPriority="39" w:unhideWhenUsed="1" w:qFormat="1"/>
+    <w:lsdException w:name="Plain Table 1" w:uiPriority="41"/>
+    <w:lsdException w:name="Plain Table 2" w:uiPriority="42"/>
+    <w:lsdException w:name="Plain Table 3" w:uiPriority="43"/>
+    <w:lsdException w:name="Plain Table 4" w:uiPriority="44"/>
+    <w:lsdException w:name="Plain Table 5" w:uiPriority="45"/>
+    <w:lsdException w:name="Grid Table Light" w:uiPriority="40"/>
+    <w:lsdException w:name="Grid Table 1 Light" w:uiPriority="46"/>
+    <w:lsdException w:name="Grid Table 2" w:uiPriority="47"/>
+    <w:lsdException w:name="Grid Table 3" w:uiPriority="48"/>
+    <w:lsdException w:name="Grid Table 4" w:uiPriority="49"/>
+    <w:lsdException w:name="Grid Table 5 Dark" w:uiPriority="50"/>
+    <w:lsdException w:name="Grid Table 6 Colorful" w:uiPriority="51"/>
+    <w:lsdException w:name="Grid Table 7 Colorful" w:uiPriority="52"/>
+    <w:lsdException w:name="Grid Table 1 Light Accent 1" w:uiPriority="46"/>
+    <w:lsdException w:name="Grid Table 2 Accent 1" w:uiPriority="47"/>
+    <w:lsdException w:name="Grid Table 3 Accent 1" w:uiPriority="48"/>
+    <w:lsdException w:name="Grid Table 4 Accent 1" w:uiPriority="49"/>
+    <w:lsdException w:name="Grid Table 5 Dark Accent 1" w:uiPriority="50"/>
+    <w:lsdException w:name="Grid Table 6 Colorful Accent 1" w:uiPriority="51"/>
+    <w:lsdException w:name="Grid Table 7 Colorful Accent 1" w:uiPriority="52"/>
+    <w:lsdException w:name="Grid Table 1 Light Accent 2" w:uiPriority="46"/>
+    <w:lsdException w:name="Grid Table 2 Accent 2" w:uiPriority="47"/>
+    <w:lsdException w:name="Grid Table 3 Accent 2" w:uiPriority="48"/>
+    <w:lsdException w:name="Grid Table 4 Accent 2" w:uiPriority="49"/>
+    <w:lsdException w:name="Grid Table 5 Dark Accent 2" w:uiPriority="50"/>
+    <w:lsdException w:name="Grid Table 6 Colorful Accent 2" w:uiPriority="51"/>
+    <w:lsdException w:name="Grid Table 7 Colorful Accent 2" w:uiPriority="52"/>
+    <w:lsdException w:name="Grid Table 1 Light Accent 3" w:uiPriority="46"/>
+    <w:lsdException w:name="Grid Table 2 Accent 3" w:uiPriority="47"/>
+    <w:lsdException w:name="Grid Table 3 Accent 3" w:uiPriority="48"/>
+    <w:lsdException w:name="Grid Table 4 Accent 3" w:uiPriority="49"/>
+    <w:lsdException w:name="Grid Table 5 Dark Accent 3" w:uiPriority="50"/>
+    <w:lsdException w:name="Grid Table 6 Colorful Accent 3" w:uiPriority="51"/>
+    <w:lsdException w:name="Grid Table 7 Colorful Accent 3" w:uiPriority="52"/>
+    <w:lsdException w:name="Grid Table 1 Light Accent 4" w:uiPriority="46"/>
+    <w:lsdException w:name="Grid Table 2 Accent 4" w:uiPriority="47"/>
+    <w:lsdException w:name="Grid Table 3 Accent 4" w:uiPriority="48"/>
+    <w:lsdException w:name="Grid Table 4 Accent 4" w:uiPriority="49"/>
+    <w:lsdException w:name="Grid Table 5 Dark Accent 4" w:uiPriority="50"/>
+    <w:lsdException w:name="Grid Table 6 Colorful Accent 4" w:uiPriority="51"/>
+    <w:lsdException w:name="Grid Table 7 Colorful Accent 4" w:uiPriority="52"/>
+    <w:lsdException w:name="Grid Table 1 Light Accent 5" w:uiPriority="46"/>
+    <w:lsdException w:name="Grid Table 2 Accent 5" w:uiPriority="47"/>
+    <w:lsdException w:name="Grid Table 3 Accent 5" w:uiPriority="48"/>
+    <w:lsdException w:name="Grid Table 4 Accent 5" w:uiPriority="49"/>
+    <w:lsdException w:name="Grid Table 5 Dark Accent 5" w:uiPriority="50"/>
+    <w:lsdException w:name="Grid Table 6 Colorful Accent 5" w:uiPriority="51"/>
+    <w:lsdException w:name="Grid Table 7 Colorful Accent 5" w:uiPriority="52"/>
+    <w:lsdException w:name="Grid Table 1 Light Accent 6" w:uiPriority="46"/>
+    <w:lsdException w:name="Grid Table 2 Accent 6" w:uiPriority="47"/>
+    <w:lsdException w:name="Grid Table 3 Accent 6" w:uiPriority="48"/>
+    <w:lsdException w:name="Grid Table 4 Accent 6" w:uiPriority="49"/>
+    <w:lsdException w:name="Grid Table 5 Dark Accent 6" w:uiPriority="50"/>
+    <w:lsdException w:name="Grid Table 6 Colorful Accent 6" w:uiPriority="51"/>
+    <w:lsdException w:name="Grid Table 7 Colorful Accent 6" w:uiPriority="52"/>
+    <w:lsdException w:name="List Table 1 Light" w:uiPriority="46"/>
+    <w:lsdException w:name="List Table 2" w:uiPriority="47"/>
+    <w:lsdException w:name="List Table 3" w:uiPriority="48"/>
+    <w:lsdException w:name="List Table 4" w:uiPriority="49"/>
+    <w:lsdException w:name="List Table 5 Dark" w:uiPriority="50"/>
+    <w:lsdException w:name="List Table 6 Colorful" w:uiPriority="51"/>
+    <w:lsdException w:name="List Table 7 Colorful" w:uiPriority="52"/>
+    <w:lsdException w:name="List Table 1 Light Accent 1" w:uiPriority="46"/>
+    <w:lsdException w:name="List Table 2 Accent 1" w:uiPriority="47"/>
+    <w:lsdException w:name="List Table 3 Accent 1" w:uiPriority="48"/>
+    <w:lsdException w:name="List Table 4 Accent 1" w:uiPriority="49"/>
+    <w:lsdException w:name="List Table 5 Dark Accent 1" w:uiPriority="50"/>
+    <w:lsdException w:name="List Table 6 Colorful Accent 1" w:uiPriority="51"/>
+    <w:lsdException w:name="List Table 7 Colorful Accent 1" w:uiPriority="52"/>
+    <w:lsdException w:name="List Table 1 Light Accent 2" w:uiPriority="46"/>
+    <w:lsdException w:name="List Table 2 Accent 2" w:uiPriority="47"/>
+    <w:lsdException w:name="List Table 3 Accent 2" w:uiPriority="48"/>
+    <w:lsdException w:name="List Table 4 Accent 2" w:uiPriority="49"/>
+    <w:lsdException w:name="List Table 5 Dark Accent 2" w:uiPriority="50"/>
+    <w:lsdException w:name="List Table 6 Colorful Accent 2" w:uiPriority="51"/>
+    <w:lsdException w:name="List Table 7 Colorful Accent 2" w:uiPriority="52"/>
+    <w:lsdException w:name="List Table 1 Light Accent 3" w:uiPriority="46"/>
+    <w:lsdException w:name="List Table 2 Accent 3" w:uiPriority="47"/>
+    <w:lsdException w:name="List Table 3 Accent 3" w:uiPriority="48"/>
+    <w:lsdException w:name="List Table 4 Accent 3" w:uiPriority="49"/>
+    <w:lsdException w:name="List Table 5 Dark Accent 3" w:uiPriority="50"/>
+    <w:lsdException w:name="List Table 6 Colorful Accent 3" w:uiPriority="51"/>
+    <w:lsdException w:name="List Table 7 Colorful Accent 3" w:uiPriority="52"/>
+    <w:lsdException w:name="List Table 1 Light Accent 4" w:uiPriority="46"/>
+    <w:lsdException w:name="List Table 2 Accent 4" w:uiPriority="47"/>
+    <w:lsdException w:name="List Table 3 Accent 4" w:uiPriority="48"/>
+    <w:lsdException w:name="List Table 4 Accent 4" w:uiPriority="49"/>
+    <w:lsdException w:name="List Table 5 Dark Accent 4" w:uiPriority="50"/>
+    <w:lsdException w:name="List Table 6 Colorful Accent 4" w:uiPriority="51"/>
+    <w:lsdException w:name="List Table 7 Colorful Accent 4" w:uiPriority="52"/>
+    <w:lsdException w:name="List Table 1 Light Accent 5" w:uiPriority="46"/>
+    <w:lsdException w:name="List Table 2 Accent 5" w:uiPriority="47"/>
+    <w:lsdException w:name="List Table 3 Accent 5" w:uiPriority="48"/>
+    <w:lsdException w:name="List Table 4 Accent 5" w:uiPriority="49"/>
+    <w:lsdException w:name="List Table 5 Dark Accent 5" w:uiPriority="50"/>
+    <w:lsdException w:name="List Table 6 Colorful Accent 5" w:uiPriority="51"/>
+    <w:lsdException w:name="List Table 7 Colorful Accent 5" w:uiPriority="52"/>
+    <w:lsdException w:name="List Table 1 Light Accent 6" w:uiPriority="46"/>
+    <w:lsdException w:name="List Table 2 Accent 6" w:uiPriority="47"/>
+    <w:lsdException w:name="List Table 3 Accent 6" w:uiPriority="48"/>
+    <w:lsdException w:name="List Table 4 Accent 6" w:uiPriority="49"/>
+    <w:lsdException w:name="List Table 5 Dark Accent 6" w:uiPriority="50"/>
+    <w:lsdException w:name="List Table 6 Colorful Accent 6" w:uiPriority="51"/>
+    <w:lsdException w:name="List Table 7 Colorful Accent 6" w:uiPriority="52"/>
+    <w:lsdException w:name="Mention" w:semiHidden="1" w:unhideWhenUsed="1"/>
+    <w:lsdException w:name="Smart Hyperlink" w:semiHidden="1" w:unhideWhenUsed="1"/>
+    <w:lsdException w:name="Hashtag" w:semiHidden="1" w:unhideWhenUsed="1"/>
+    <w:lsdException w:name="Unresolved Mention" w:semiHidden="1" w:unhideWhenUsed="1"/>
   </w:latentStyles>
   <w:style w:type="paragraph" w:default="1" w:styleId="Normal">
     <w:name w:val="Normal"/>
@@ -1351,7 +1607,6 @@
     <w:uiPriority w:val="99"/>
     <w:semiHidden/>
     <w:unhideWhenUsed/>
-    <w:qFormat/>
     <w:tblPr>
       <w:tblInd w:w="0" w:type="dxa"/>
       <w:tblCellMar>
@@ -1397,196 +1652,6 @@
       <w:sz w:val="16"/>
       <w:szCs w:val="16"/>
     </w:rPr>
-  </w:style>
-</w:styles>
-</file>
-
-<file path=word/stylesWithEffects.xml><?xml version="1.0" encoding="utf-8"?>
-<w:styles xmlns:wpc="http://schemas.microsoft.com/office/word/2010/wordprocessingCanvas" xmlns:mc="http://schemas.openxmlformats.org/markup-compatibility/2006" xmlns:o="urn:schemas-microsoft-com:office:office" xmlns:r="http://schemas.openxmlformats.org/officeDocument/2006/relationships" xmlns:m="http://schemas.openxmlformats.org/officeDocument/2006/math" xmlns:v="urn:schemas-microsoft-com:vml" xmlns:wp14="http://schemas.microsoft.com/office/word/2010/wordprocessingDrawing" xmlns:wp="http://schemas.openxmlformats.org/drawingml/2006/wordprocessingDrawing" xmlns:w10="urn:schemas-microsoft-com:office:word" xmlns:w="http://schemas.openxmlformats.org/wordprocessingml/2006/main" xmlns:w14="http://schemas.microsoft.com/office/word/2010/wordml" xmlns:wpg="http://schemas.microsoft.com/office/word/2010/wordprocessingGroup" xmlns:wpi="http://schemas.microsoft.com/office/word/2010/wordprocessingInk" xmlns:wne="http://schemas.microsoft.com/office/word/2006/wordml" xmlns:wps="http://schemas.microsoft.com/office/word/2010/wordprocessingShape" mc:Ignorable="w14 wp14">
-  <w:docDefaults>
-    <w:rPrDefault>
-      <w:rPr>
-        <w:rFonts w:asciiTheme="minorHAnsi" w:eastAsiaTheme="minorEastAsia" w:hAnsiTheme="minorHAnsi" w:cstheme="minorBidi"/>
-        <w:sz w:val="22"/>
-        <w:szCs w:val="22"/>
-        <w:lang w:val="en-US" w:eastAsia="en-US" w:bidi="ar-SA"/>
-      </w:rPr>
-    </w:rPrDefault>
-    <w:pPrDefault>
-      <w:pPr>
-        <w:spacing w:after="200" w:line="276" w:lineRule="auto"/>
-      </w:pPr>
-    </w:pPrDefault>
-  </w:docDefaults>
-  <w:latentStyles w:defLockedState="0" w:defUIPriority="99" w:defSemiHidden="1" w:defUnhideWhenUsed="1" w:defQFormat="0" w:count="267">
-    <w:lsdException w:name="Normal" w:semiHidden="0" w:uiPriority="0" w:unhideWhenUsed="0" w:qFormat="1"/>
-    <w:lsdException w:name="heading 1" w:semiHidden="0" w:uiPriority="9" w:unhideWhenUsed="0" w:qFormat="1"/>
-    <w:lsdException w:name="heading 2" w:uiPriority="9" w:qFormat="1"/>
-    <w:lsdException w:name="heading 3" w:uiPriority="9" w:qFormat="1"/>
-    <w:lsdException w:name="heading 4" w:uiPriority="9" w:qFormat="1"/>
-    <w:lsdException w:name="heading 5" w:uiPriority="9" w:qFormat="1"/>
-    <w:lsdException w:name="heading 6" w:uiPriority="9" w:qFormat="1"/>
-    <w:lsdException w:name="heading 7" w:uiPriority="9" w:qFormat="1"/>
-    <w:lsdException w:name="heading 8" w:uiPriority="9" w:qFormat="1"/>
-    <w:lsdException w:name="heading 9" w:uiPriority="9" w:qFormat="1"/>
-    <w:lsdException w:name="toc 1" w:uiPriority="39"/>
-    <w:lsdException w:name="toc 2" w:uiPriority="39"/>
-    <w:lsdException w:name="toc 3" w:uiPriority="39"/>
-    <w:lsdException w:name="toc 4" w:uiPriority="39"/>
-    <w:lsdException w:name="toc 5" w:uiPriority="39"/>
-    <w:lsdException w:name="toc 6" w:uiPriority="39"/>
-    <w:lsdException w:name="toc 7" w:uiPriority="39"/>
-    <w:lsdException w:name="toc 8" w:uiPriority="39"/>
-    <w:lsdException w:name="toc 9" w:uiPriority="39"/>
-    <w:lsdException w:name="caption" w:uiPriority="35" w:qFormat="1"/>
-    <w:lsdException w:name="Title" w:semiHidden="0" w:uiPriority="10" w:unhideWhenUsed="0" w:qFormat="1"/>
-    <w:lsdException w:name="Default Paragraph Font" w:uiPriority="1"/>
-    <w:lsdException w:name="Subtitle" w:semiHidden="0" w:uiPriority="11" w:unhideWhenUsed="0" w:qFormat="1"/>
-    <w:lsdException w:name="Strong" w:semiHidden="0" w:uiPriority="22" w:unhideWhenUsed="0" w:qFormat="1"/>
-    <w:lsdException w:name="Emphasis" w:semiHidden="0" w:uiPriority="20" w:unhideWhenUsed="0" w:qFormat="1"/>
-    <w:lsdException w:name="Table Grid" w:semiHidden="0" w:uiPriority="59" w:unhideWhenUsed="0"/>
-    <w:lsdException w:name="Placeholder Text" w:unhideWhenUsed="0"/>
-    <w:lsdException w:name="No Spacing" w:semiHidden="0" w:uiPriority="1" w:unhideWhenUsed="0" w:qFormat="1"/>
-    <w:lsdException w:name="Light Shading" w:semiHidden="0" w:uiPriority="60" w:unhideWhenUsed="0"/>
-    <w:lsdException w:name="Light List" w:semiHidden="0" w:uiPriority="61" w:unhideWhenUsed="0"/>
-    <w:lsdException w:name="Light Grid" w:semiHidden="0" w:uiPriority="62" w:unhideWhenUsed="0"/>
-    <w:lsdException w:name="Medium Shading 1" w:semiHidden="0" w:uiPriority="63" w:unhideWhenUsed="0"/>
-    <w:lsdException w:name="Medium Shading 2" w:semiHidden="0" w:uiPriority="64" w:unhideWhenUsed="0"/>
-    <w:lsdException w:name="Medium List 1" w:semiHidden="0" w:uiPriority="65" w:unhideWhenUsed="0"/>
-    <w:lsdException w:name="Medium List 2" w:semiHidden="0" w:uiPriority="66" w:unhideWhenUsed="0"/>
-    <w:lsdException w:name="Medium Grid 1" w:semiHidden="0" w:uiPriority="67" w:unhideWhenUsed="0"/>
-    <w:lsdException w:name="Medium Grid 2" w:semiHidden="0" w:uiPriority="68" w:unhideWhenUsed="0"/>
-    <w:lsdException w:name="Medium Grid 3" w:semiHidden="0" w:uiPriority="69" w:unhideWhenUsed="0"/>
-    <w:lsdException w:name="Dark List" w:semiHidden="0" w:uiPriority="70" w:unhideWhenUsed="0"/>
-    <w:lsdException w:name="Colorful Shading" w:semiHidden="0" w:uiPriority="71" w:unhideWhenUsed="0"/>
-    <w:lsdException w:name="Colorful List" w:semiHidden="0" w:uiPriority="72" w:unhideWhenUsed="0"/>
-    <w:lsdException w:name="Colorful Grid" w:semiHidden="0" w:uiPriority="73" w:unhideWhenUsed="0"/>
-    <w:lsdException w:name="Light Shading Accent 1" w:semiHidden="0" w:uiPriority="60" w:unhideWhenUsed="0"/>
-    <w:lsdException w:name="Light List Accent 1" w:semiHidden="0" w:uiPriority="61" w:unhideWhenUsed="0"/>
-    <w:lsdException w:name="Light Grid Accent 1" w:semiHidden="0" w:uiPriority="62" w:unhideWhenUsed="0"/>
-    <w:lsdException w:name="Medium Shading 1 Accent 1" w:semiHidden="0" w:uiPriority="63" w:unhideWhenUsed="0"/>
-    <w:lsdException w:name="Medium Shading 2 Accent 1" w:semiHidden="0" w:uiPriority="64" w:unhideWhenUsed="0"/>
-    <w:lsdException w:name="Medium List 1 Accent 1" w:semiHidden="0" w:uiPriority="65" w:unhideWhenUsed="0"/>
-    <w:lsdException w:name="Revision" w:unhideWhenUsed="0"/>
-    <w:lsdException w:name="List Paragraph" w:semiHidden="0" w:uiPriority="34" w:unhideWhenUsed="0" w:qFormat="1"/>
-    <w:lsdException w:name="Quote" w:semiHidden="0" w:uiPriority="29" w:unhideWhenUsed="0" w:qFormat="1"/>
-    <w:lsdException w:name="Intense Quote" w:semiHidden="0" w:uiPriority="30" w:unhideWhenUsed="0" w:qFormat="1"/>
-    <w:lsdException w:name="Medium List 2 Accent 1" w:semiHidden="0" w:uiPriority="66" w:unhideWhenUsed="0"/>
-    <w:lsdException w:name="Medium Grid 1 Accent 1" w:semiHidden="0" w:uiPriority="67" w:unhideWhenUsed="0"/>
-    <w:lsdException w:name="Medium Grid 2 Accent 1" w:semiHidden="0" w:uiPriority="68" w:unhideWhenUsed="0"/>
-    <w:lsdException w:name="Medium Grid 3 Accent 1" w:semiHidden="0" w:uiPriority="69" w:unhideWhenUsed="0"/>
-    <w:lsdException w:name="Dark List Accent 1" w:semiHidden="0" w:uiPriority="70" w:unhideWhenUsed="0"/>
-    <w:lsdException w:name="Colorful Shading Accent 1" w:semiHidden="0" w:uiPriority="71" w:unhideWhenUsed="0"/>
-    <w:lsdException w:name="Colorful List Accent 1" w:semiHidden="0" w:uiPriority="72" w:unhideWhenUsed="0"/>
-    <w:lsdException w:name="Colorful Grid Accent 1" w:semiHidden="0" w:uiPriority="73" w:unhideWhenUsed="0"/>
-    <w:lsdException w:name="Light Shading Accent 2" w:semiHidden="0" w:uiPriority="60" w:unhideWhenUsed="0"/>
-    <w:lsdException w:name="Light List Accent 2" w:semiHidden="0" w:uiPriority="61" w:unhideWhenUsed="0"/>
-    <w:lsdException w:name="Light Grid Accent 2" w:semiHidden="0" w:uiPriority="62" w:unhideWhenUsed="0"/>
-    <w:lsdException w:name="Medium Shading 1 Accent 2" w:semiHidden="0" w:uiPriority="63" w:unhideWhenUsed="0"/>
-    <w:lsdException w:name="Medium Shading 2 Accent 2" w:semiHidden="0" w:uiPriority="64" w:unhideWhenUsed="0"/>
-    <w:lsdException w:name="Medium List 1 Accent 2" w:semiHidden="0" w:uiPriority="65" w:unhideWhenUsed="0"/>
-    <w:lsdException w:name="Medium List 2 Accent 2" w:semiHidden="0" w:uiPriority="66" w:unhideWhenUsed="0"/>
-    <w:lsdException w:name="Medium Grid 1 Accent 2" w:semiHidden="0" w:uiPriority="67" w:unhideWhenUsed="0"/>
-    <w:lsdException w:name="Medium Grid 2 Accent 2" w:semiHidden="0" w:uiPriority="68" w:unhideWhenUsed="0"/>
-    <w:lsdException w:name="Medium Grid 3 Accent 2" w:semiHidden="0" w:uiPriority="69" w:unhideWhenUsed="0"/>
-    <w:lsdException w:name="Dark List Accent 2" w:semiHidden="0" w:uiPriority="70" w:unhideWhenUsed="0"/>
-    <w:lsdException w:name="Colorful Shading Accent 2" w:semiHidden="0" w:uiPriority="71" w:unhideWhenUsed="0"/>
-    <w:lsdException w:name="Colorful List Accent 2" w:semiHidden="0" w:uiPriority="72" w:unhideWhenUsed="0"/>
-    <w:lsdException w:name="Colorful Grid Accent 2" w:semiHidden="0" w:uiPriority="73" w:unhideWhenUsed="0"/>
-    <w:lsdException w:name="Light Shading Accent 3" w:semiHidden="0" w:uiPriority="60" w:unhideWhenUsed="0"/>
-    <w:lsdException w:name="Light List Accent 3" w:semiHidden="0" w:uiPriority="61" w:unhideWhenUsed="0"/>
-    <w:lsdException w:name="Light Grid Accent 3" w:semiHidden="0" w:uiPriority="62" w:unhideWhenUsed="0"/>
-    <w:lsdException w:name="Medium Shading 1 Accent 3" w:semiHidden="0" w:uiPriority="63" w:unhideWhenUsed="0"/>
-    <w:lsdException w:name="Medium Shading 2 Accent 3" w:semiHidden="0" w:uiPriority="64" w:unhideWhenUsed="0"/>
-    <w:lsdException w:name="Medium List 1 Accent 3" w:semiHidden="0" w:uiPriority="65" w:unhideWhenUsed="0"/>
-    <w:lsdException w:name="Medium List 2 Accent 3" w:semiHidden="0" w:uiPriority="66" w:unhideWhenUsed="0"/>
-    <w:lsdException w:name="Medium Grid 1 Accent 3" w:semiHidden="0" w:uiPriority="67" w:unhideWhenUsed="0"/>
-    <w:lsdException w:name="Medium Grid 2 Accent 3" w:semiHidden="0" w:uiPriority="68" w:unhideWhenUsed="0"/>
-    <w:lsdException w:name="Medium Grid 3 Accent 3" w:semiHidden="0" w:uiPriority="69" w:unhideWhenUsed="0"/>
-    <w:lsdException w:name="Dark List Accent 3" w:semiHidden="0" w:uiPriority="70" w:unhideWhenUsed="0"/>
-    <w:lsdException w:name="Colorful Shading Accent 3" w:semiHidden="0" w:uiPriority="71" w:unhideWhenUsed="0"/>
-    <w:lsdException w:name="Colorful List Accent 3" w:semiHidden="0" w:uiPriority="72" w:unhideWhenUsed="0"/>
-    <w:lsdException w:name="Colorful Grid Accent 3" w:semiHidden="0" w:uiPriority="73" w:unhideWhenUsed="0"/>
-    <w:lsdException w:name="Light Shading Accent 4" w:semiHidden="0" w:uiPriority="60" w:unhideWhenUsed="0"/>
-    <w:lsdException w:name="Light List Accent 4" w:semiHidden="0" w:uiPriority="61" w:unhideWhenUsed="0"/>
-    <w:lsdException w:name="Light Grid Accent 4" w:semiHidden="0" w:uiPriority="62" w:unhideWhenUsed="0"/>
-    <w:lsdException w:name="Medium Shading 1 Accent 4" w:semiHidden="0" w:uiPriority="63" w:unhideWhenUsed="0"/>
-    <w:lsdException w:name="Medium Shading 2 Accent 4" w:semiHidden="0" w:uiPriority="64" w:unhideWhenUsed="0"/>
-    <w:lsdException w:name="Medium List 1 Accent 4" w:semiHidden="0" w:uiPriority="65" w:unhideWhenUsed="0"/>
-    <w:lsdException w:name="Medium List 2 Accent 4" w:semiHidden="0" w:uiPriority="66" w:unhideWhenUsed="0"/>
-    <w:lsdException w:name="Medium Grid 1 Accent 4" w:semiHidden="0" w:uiPriority="67" w:unhideWhenUsed="0"/>
-    <w:lsdException w:name="Medium Grid 2 Accent 4" w:semiHidden="0" w:uiPriority="68" w:unhideWhenUsed="0"/>
-    <w:lsdException w:name="Medium Grid 3 Accent 4" w:semiHidden="0" w:uiPriority="69" w:unhideWhenUsed="0"/>
-    <w:lsdException w:name="Dark List Accent 4" w:semiHidden="0" w:uiPriority="70" w:unhideWhenUsed="0"/>
-    <w:lsdException w:name="Colorful Shading Accent 4" w:semiHidden="0" w:uiPriority="71" w:unhideWhenUsed="0"/>
-    <w:lsdException w:name="Colorful List Accent 4" w:semiHidden="0" w:uiPriority="72" w:unhideWhenUsed="0"/>
-    <w:lsdException w:name="Colorful Grid Accent 4" w:semiHidden="0" w:uiPriority="73" w:unhideWhenUsed="0"/>
-    <w:lsdException w:name="Light Shading Accent 5" w:semiHidden="0" w:uiPriority="60" w:unhideWhenUsed="0"/>
-    <w:lsdException w:name="Light List Accent 5" w:semiHidden="0" w:uiPriority="61" w:unhideWhenUsed="0"/>
-    <w:lsdException w:name="Light Grid Accent 5" w:semiHidden="0" w:uiPriority="62" w:unhideWhenUsed="0"/>
-    <w:lsdException w:name="Medium Shading 1 Accent 5" w:semiHidden="0" w:uiPriority="63" w:unhideWhenUsed="0"/>
-    <w:lsdException w:name="Medium Shading 2 Accent 5" w:semiHidden="0" w:uiPriority="64" w:unhideWhenUsed="0"/>
-    <w:lsdException w:name="Medium List 1 Accent 5" w:semiHidden="0" w:uiPriority="65" w:unhideWhenUsed="0"/>
-    <w:lsdException w:name="Medium List 2 Accent 5" w:semiHidden="0" w:uiPriority="66" w:unhideWhenUsed="0"/>
-    <w:lsdException w:name="Medium Grid 1 Accent 5" w:semiHidden="0" w:uiPriority="67" w:unhideWhenUsed="0"/>
-    <w:lsdException w:name="Medium Grid 2 Accent 5" w:semiHidden="0" w:uiPriority="68" w:unhideWhenUsed="0"/>
-    <w:lsdException w:name="Medium Grid 3 Accent 5" w:semiHidden="0" w:uiPriority="69" w:unhideWhenUsed="0"/>
-    <w:lsdException w:name="Dark List Accent 5" w:semiHidden="0" w:uiPriority="70" w:unhideWhenUsed="0"/>
-    <w:lsdException w:name="Colorful Shading Accent 5" w:semiHidden="0" w:uiPriority="71" w:unhideWhenUsed="0"/>
-    <w:lsdException w:name="Colorful List Accent 5" w:semiHidden="0" w:uiPriority="72" w:unhideWhenUsed="0"/>
-    <w:lsdException w:name="Colorful Grid Accent 5" w:semiHidden="0" w:uiPriority="73" w:unhideWhenUsed="0"/>
-    <w:lsdException w:name="Light Shading Accent 6" w:semiHidden="0" w:uiPriority="60" w:unhideWhenUsed="0"/>
-    <w:lsdException w:name="Light List Accent 6" w:semiHidden="0" w:uiPriority="61" w:unhideWhenUsed="0"/>
-    <w:lsdException w:name="Light Grid Accent 6" w:semiHidden="0" w:uiPriority="62" w:unhideWhenUsed="0"/>
-    <w:lsdException w:name="Medium Shading 1 Accent 6" w:semiHidden="0" w:uiPriority="63" w:unhideWhenUsed="0"/>
-    <w:lsdException w:name="Medium Shading 2 Accent 6" w:semiHidden="0" w:uiPriority="64" w:unhideWhenUsed="0"/>
-    <w:lsdException w:name="Medium List 1 Accent 6" w:semiHidden="0" w:uiPriority="65" w:unhideWhenUsed="0"/>
-    <w:lsdException w:name="Medium List 2 Accent 6" w:semiHidden="0" w:uiPriority="66" w:unhideWhenUsed="0"/>
-    <w:lsdException w:name="Medium Grid 1 Accent 6" w:semiHidden="0" w:uiPriority="67" w:unhideWhenUsed="0"/>
-    <w:lsdException w:name="Medium Grid 2 Accent 6" w:semiHidden="0" w:uiPriority="68" w:unhideWhenUsed="0"/>
-    <w:lsdException w:name="Medium Grid 3 Accent 6" w:semiHidden="0" w:uiPriority="69" w:unhideWhenUsed="0"/>
-    <w:lsdException w:name="Dark List Accent 6" w:semiHidden="0" w:uiPriority="70" w:unhideWhenUsed="0"/>
-    <w:lsdException w:name="Colorful Shading Accent 6" w:semiHidden="0" w:uiPriority="71" w:unhideWhenUsed="0"/>
-    <w:lsdException w:name="Colorful List Accent 6" w:semiHidden="0" w:uiPriority="72" w:unhideWhenUsed="0"/>
-    <w:lsdException w:name="Colorful Grid Accent 6" w:semiHidden="0" w:uiPriority="73" w:unhideWhenUsed="0"/>
-    <w:lsdException w:name="Subtle Emphasis" w:semiHidden="0" w:uiPriority="19" w:unhideWhenUsed="0" w:qFormat="1"/>
-    <w:lsdException w:name="Intense Emphasis" w:semiHidden="0" w:uiPriority="21" w:unhideWhenUsed="0" w:qFormat="1"/>
-    <w:lsdException w:name="Subtle Reference" w:semiHidden="0" w:uiPriority="31" w:unhideWhenUsed="0" w:qFormat="1"/>
-    <w:lsdException w:name="Intense Reference" w:semiHidden="0" w:uiPriority="32" w:unhideWhenUsed="0" w:qFormat="1"/>
-    <w:lsdException w:name="Book Title" w:semiHidden="0" w:uiPriority="33" w:unhideWhenUsed="0" w:qFormat="1"/>
-    <w:lsdException w:name="Bibliography" w:uiPriority="37"/>
-    <w:lsdException w:name="TOC Heading" w:uiPriority="39" w:qFormat="1"/>
-  </w:latentStyles>
-  <w:style w:type="paragraph" w:default="1" w:styleId="Normal">
-    <w:name w:val="Normal"/>
-    <w:qFormat/>
-  </w:style>
-  <w:style w:type="character" w:default="1" w:styleId="DefaultParagraphFont">
-    <w:name w:val="Default Paragraph Font"/>
-    <w:uiPriority w:val="1"/>
-    <w:semiHidden/>
-    <w:unhideWhenUsed/>
-  </w:style>
-  <w:style w:type="table" w:default="1" w:styleId="TableNormal">
-    <w:name w:val="Normal Table"/>
-    <w:uiPriority w:val="99"/>
-    <w:semiHidden/>
-    <w:unhideWhenUsed/>
-    <w:tblPr>
-      <w:tblInd w:w="0" w:type="dxa"/>
-      <w:tblCellMar>
-        <w:top w:w="0" w:type="dxa"/>
-        <w:left w:w="108" w:type="dxa"/>
-        <w:bottom w:w="0" w:type="dxa"/>
-        <w:right w:w="108" w:type="dxa"/>
-      </w:tblCellMar>
-    </w:tblPr>
-  </w:style>
-  <w:style w:type="numbering" w:default="1" w:styleId="NoList">
-    <w:name w:val="No List"/>
-    <w:uiPriority w:val="99"/>
-    <w:semiHidden/>
-    <w:unhideWhenUsed/>
   </w:style>
 </w:styles>
 </file>

</xml_diff>